<commit_message>
Relatório final Capítulo 4: 2022-06-28.
</commit_message>
<xml_diff>
--- a/final/euev-e-geracoes.docx
+++ b/final/euev-e-geracoes.docx
@@ -105,49 +105,31 @@
         <w:t xml:space="preserve"> </w:t>
       </w:r>
       <w:r>
-        <w:t xml:space="preserve">Descritiva</w:t>
-      </w:r>
-      <w:r>
-        <w:t xml:space="preserve"> </w:t>
-      </w:r>
-      <w:r>
-        <w:t xml:space="preserve">do</w:t>
-      </w:r>
-      <w:r>
-        <w:t xml:space="preserve"> </w:t>
-      </w:r>
-      <w:r>
-        <w:t xml:space="preserve">Estilo</w:t>
-      </w:r>
-      <w:r>
-        <w:t xml:space="preserve"> </w:t>
-      </w:r>
-      <w:r>
-        <w:t xml:space="preserve">de</w:t>
-      </w:r>
-      <w:r>
-        <w:t xml:space="preserve"> </w:t>
-      </w:r>
-      <w:r>
-        <w:t xml:space="preserve">Uso</w:t>
-      </w:r>
-      <w:r>
-        <w:t xml:space="preserve"> </w:t>
-      </w:r>
-      <w:r>
-        <w:t xml:space="preserve">do</w:t>
-      </w:r>
-      <w:r>
-        <w:t xml:space="preserve"> </w:t>
-      </w:r>
-      <w:r>
-        <w:t xml:space="preserve">Espaço</w:t>
-      </w:r>
-      <w:r>
-        <w:t xml:space="preserve"> </w:t>
-      </w:r>
-      <w:r>
-        <w:t xml:space="preserve">Virtual</w:t>
+        <w:t xml:space="preserve">Exploratória</w:t>
+      </w:r>
+      <w:r>
+        <w:t xml:space="preserve"> </w:t>
+      </w:r>
+      <w:r>
+        <w:t xml:space="preserve">para</w:t>
+      </w:r>
+      <w:r>
+        <w:t xml:space="preserve"> </w:t>
+      </w:r>
+      <w:r>
+        <w:t xml:space="preserve">a</w:t>
+      </w:r>
+      <w:r>
+        <w:t xml:space="preserve"> </w:t>
+      </w:r>
+      <w:r>
+        <w:t xml:space="preserve">Tese</w:t>
+      </w:r>
+      <w:r>
+        <w:t xml:space="preserve"> </w:t>
+      </w:r>
+      <w:r>
+        <w:t xml:space="preserve">EUEV</w:t>
       </w:r>
       <w:r>
         <w:t xml:space="preserve"> </w:t>
@@ -213,16 +195,16 @@
         <w:pStyle w:val="Date"/>
       </w:pPr>
       <w:r>
-        <w:t xml:space="preserve">2022-05-31</w:t>
+        <w:t xml:space="preserve">28/06/2022</w:t>
       </w:r>
     </w:p>
-    <w:bookmarkStart w:id="21" w:name="r-markdown"/>
+    <w:bookmarkStart w:id="28" w:name="Xbb9c7ec3c0e8e8d8b959b81cbea38c20a55f129"/>
     <w:p>
       <w:pPr>
         <w:pStyle w:val="Heading2"/>
       </w:pPr>
       <w:r>
-        <w:t xml:space="preserve">R Markdown</w:t>
+        <w:t xml:space="preserve">4 RESULTADOS OBBTIDOS E DISCUSSÃO DA INVESTIGAÇÃO</w:t>
       </w:r>
     </w:p>
     <w:p>
@@ -230,7 +212,156 @@
         <w:pStyle w:val="FirstParagraph"/>
       </w:pPr>
       <w:r>
-        <w:t xml:space="preserve">This is an R Markdown document. Markdown is a simple formatting syntax for authoring HTML, PDF, and MS Word documents. For more details on using R Markdown see</w:t>
+        <w:t xml:space="preserve">Neste Capítulo são apresentados os resultados desta investigação, bem como os resultados e a discussão das análises realizadas com dados secundários referentes aos estilos de uso do espaço virtual. Os dados primários foram coletados em trabalhos identificados na pesquisa bibliográfica exploratória e compartilhados mediante solicitação (Anexo 3) e autorizados para utilização neste trabalho.</w:t>
+      </w:r>
+      <w:r>
+        <w:br/>
+      </w:r>
+      <w:r>
+        <w:t xml:space="preserve">Este Capítulo está subdividido em três partes:</w:t>
+      </w:r>
+      <w:r>
+        <w:t xml:space="preserve"> </w:t>
+      </w:r>
+      <w:r>
+        <w:t xml:space="preserve">- primeira parte: apresenta os resultados referente a revisão sistemática da literatura;</w:t>
+      </w:r>
+      <w:r>
+        <w:t xml:space="preserve"> </w:t>
+      </w:r>
+      <w:r>
+        <w:t xml:space="preserve">- segunda parte: apresenta os resultados da investigação dos dados;</w:t>
+      </w:r>
+      <w:r>
+        <w:t xml:space="preserve"> </w:t>
+      </w:r>
+      <w:r>
+        <w:t xml:space="preserve">- terceira parte: apresenta as análises da investigação dos dados a luz do que foi identificado em relação a revisão sistemática da literatura e a análise da geração digital, de acordo com o objetivo principal da investigação.</w:t>
+      </w:r>
+    </w:p>
+    <w:bookmarkStart w:id="27" w:name="Xc754797ed263f3c03bb8fd0a4461d025cd4fb19"/>
+    <w:p>
+      <w:pPr>
+        <w:pStyle w:val="Heading3"/>
+      </w:pPr>
+      <w:r>
+        <w:t xml:space="preserve">4.1 Primeira parte: resultados da revisão sistemática da literatura</w:t>
+      </w:r>
+    </w:p>
+    <w:p>
+      <w:pPr>
+        <w:pStyle w:val="FirstParagraph"/>
+      </w:pPr>
+      <w:r>
+        <w:t xml:space="preserve">A apresentação dos dados coletados nos repositórios durante a leitura inicial foi realizada por meio de tabelas, com a sugestão do tema em questão de cada investigação e a quantidade de estudos com a palavra-chave da mesma temática.</w:t>
+      </w:r>
+      <w:r>
+        <w:br/>
+      </w:r>
+      <w:r>
+        <w:t xml:space="preserve">Posteriormente, houve uma escolha mais criteriosa e objetiva dos materiais encontrados para cada tema proposto nesta investigação.</w:t>
+      </w:r>
+      <w:r>
+        <w:br/>
+      </w:r>
+      <w:r>
+        <w:t xml:space="preserve">A exploração e análise dos materiais encontrados se deu por meio de leituras mais aprofundadas, nas quais se possibilitou a discussão e a confrontação do texto teórico descrito no Capítulo 2 - Fundamentação Teórica.</w:t>
+      </w:r>
+      <w:r>
+        <w:br/>
+      </w:r>
+      <w:r>
+        <w:t xml:space="preserve">Para a construção da base teórica do item 3.1, intitulado como:</w:t>
+      </w:r>
+      <w:r>
+        <w:t xml:space="preserve"> </w:t>
+      </w:r>
+      <w:r>
+        <w:t xml:space="preserve">“</w:t>
+      </w:r>
+      <w:r>
+        <w:t xml:space="preserve">A influência da tecnologia na vida das pessoas e na sociedade</w:t>
+      </w:r>
+      <w:r>
+        <w:t xml:space="preserve">”</w:t>
+      </w:r>
+      <w:r>
+        <w:t xml:space="preserve">, utilizou-se a investigação exploratória e bibliográfica, considerando os seguintes conceitos-chave:</w:t>
+      </w:r>
+      <w:r>
+        <w:t xml:space="preserve"> </w:t>
+      </w:r>
+      <w:r>
+        <w:rPr>
+          <w:iCs/>
+          <w:i/>
+        </w:rPr>
+        <w:t xml:space="preserve">“</w:t>
+      </w:r>
+      <w:r>
+        <w:rPr>
+          <w:iCs/>
+          <w:i/>
+        </w:rPr>
+        <w:t xml:space="preserve">o impacto das tecnologias na vida das pessoas</w:t>
+      </w:r>
+      <w:r>
+        <w:rPr>
+          <w:iCs/>
+          <w:i/>
+        </w:rPr>
+        <w:t xml:space="preserve">”</w:t>
+      </w:r>
+      <w:r>
+        <w:t xml:space="preserve"> </w:t>
+      </w:r>
+      <w:r>
+        <w:t xml:space="preserve">e</w:t>
+      </w:r>
+      <w:r>
+        <w:t xml:space="preserve"> </w:t>
+      </w:r>
+      <w:r>
+        <w:rPr>
+          <w:iCs/>
+          <w:i/>
+        </w:rPr>
+        <w:t xml:space="preserve">“</w:t>
+      </w:r>
+      <w:r>
+        <w:rPr>
+          <w:iCs/>
+          <w:i/>
+        </w:rPr>
+        <w:t xml:space="preserve">importance of technologies in people’s lives</w:t>
+      </w:r>
+      <w:r>
+        <w:rPr>
+          <w:iCs/>
+          <w:i/>
+        </w:rPr>
+        <w:t xml:space="preserve">”</w:t>
+      </w:r>
+      <w:r>
+        <w:t xml:space="preserve">.</w:t>
+      </w:r>
+      <w:r>
+        <w:br/>
+      </w:r>
+      <w:r>
+        <w:t xml:space="preserve">Limitou-se o período específico entre 2018 e 2021 e em diferentes idiomas, pois era importante encontrar dados mais recentes publicados sobre este tema, a fim de selecionar o material mais recente.</w:t>
+      </w:r>
+      <w:r>
+        <w:br/>
+      </w:r>
+      <w:r>
+        <w:t xml:space="preserve">O levantamento bibliográfico foi realizado em bases de dados Brasileiras e Portuguesas:</w:t>
+      </w:r>
+      <w:r>
+        <w:br/>
+      </w:r>
+      <w:r>
+        <w:t xml:space="preserve">- Google acadêmico de Portugal, acesso pelo link:</w:t>
       </w:r>
       <w:r>
         <w:t xml:space="preserve"> </w:t>
@@ -240,161 +371,398 @@
           <w:rPr>
             <w:rStyle w:val="Hyperlink"/>
           </w:rPr>
-          <w:t xml:space="preserve">http://rmarkdown.rstudio.com</w:t>
+          <w:t xml:space="preserve">https://scholar.google.pt/</w:t>
         </w:r>
       </w:hyperlink>
       <w:r>
-        <w:t xml:space="preserve">.</w:t>
+        <w:t xml:space="preserve">;</w:t>
+      </w:r>
+      <w:r>
+        <w:br/>
+      </w:r>
+      <w:r>
+        <w:t xml:space="preserve">- Biblioteca do Conhecimento Online (b-on), acesso pelo link:</w:t>
+      </w:r>
+      <w:r>
+        <w:t xml:space="preserve"> </w:t>
+      </w:r>
+      <w:hyperlink r:id="rId21">
+        <w:r>
+          <w:rPr>
+            <w:rStyle w:val="Hyperlink"/>
+          </w:rPr>
+          <w:t xml:space="preserve">https://www.b-on.pt/</w:t>
+        </w:r>
+      </w:hyperlink>
+      <w:r>
+        <w:t xml:space="preserve">;</w:t>
+      </w:r>
+      <w:r>
+        <w:br/>
+      </w:r>
+      <w:r>
+        <w:t xml:space="preserve">- Repositório aberto da UAb, acesso pelo link:</w:t>
+      </w:r>
+      <w:r>
+        <w:t xml:space="preserve"> </w:t>
+      </w:r>
+      <w:hyperlink r:id="rId22">
+        <w:r>
+          <w:rPr>
+            <w:rStyle w:val="Hyperlink"/>
+          </w:rPr>
+          <w:t xml:space="preserve">https://repositorioaberto.uab.pt/</w:t>
+        </w:r>
+      </w:hyperlink>
+      <w:r>
+        <w:t xml:space="preserve">;</w:t>
+      </w:r>
+      <w:r>
+        <w:br/>
+      </w:r>
+      <w:r>
+        <w:t xml:space="preserve">- Repositórios Científicos de Acesso Aberto de Portugal (RCAAP), acesso pelo link:</w:t>
+      </w:r>
+      <w:r>
+        <w:t xml:space="preserve"> </w:t>
+      </w:r>
+      <w:hyperlink r:id="rId23">
+        <w:r>
+          <w:rPr>
+            <w:rStyle w:val="Hyperlink"/>
+          </w:rPr>
+          <w:t xml:space="preserve">https://www.rcaap.pt/</w:t>
+        </w:r>
+      </w:hyperlink>
+      <w:r>
+        <w:t xml:space="preserve">;</w:t>
+      </w:r>
+      <w:r>
+        <w:br/>
+      </w:r>
+      <w:r>
+        <w:t xml:space="preserve">- Repositórios das Unesp, acesso pelo link:</w:t>
+      </w:r>
+      <w:r>
+        <w:t xml:space="preserve"> </w:t>
+      </w:r>
+      <w:hyperlink r:id="rId24">
+        <w:r>
+          <w:rPr>
+            <w:rStyle w:val="Hyperlink"/>
+          </w:rPr>
+          <w:t xml:space="preserve">https://repositorio.unesp.br/</w:t>
+        </w:r>
+      </w:hyperlink>
+      <w:r>
+        <w:t xml:space="preserve">;</w:t>
+      </w:r>
+      <w:r>
+        <w:br/>
+      </w:r>
+      <w:r>
+        <w:t xml:space="preserve">- Google acadêmico do Brasil, acesso pelo link:</w:t>
+      </w:r>
+      <w:r>
+        <w:t xml:space="preserve"> </w:t>
+      </w:r>
+      <w:hyperlink r:id="rId25">
+        <w:r>
+          <w:rPr>
+            <w:rStyle w:val="Hyperlink"/>
+          </w:rPr>
+          <w:t xml:space="preserve">https://scholar.google.com.br/</w:t>
+        </w:r>
+      </w:hyperlink>
+      <w:r>
+        <w:t xml:space="preserve">;</w:t>
+      </w:r>
+      <w:r>
+        <w:br/>
+      </w:r>
+      <w:r>
+        <w:t xml:space="preserve">- Scielo, acesso pelo link:</w:t>
+      </w:r>
+      <w:r>
+        <w:t xml:space="preserve"> </w:t>
+      </w:r>
+      <w:hyperlink r:id="rId26">
+        <w:r>
+          <w:rPr>
+            <w:rStyle w:val="Hyperlink"/>
+          </w:rPr>
+          <w:t xml:space="preserve">https://scielo.org/</w:t>
+        </w:r>
+      </w:hyperlink>
+      <w:r>
+        <w:br/>
+      </w:r>
+      <w:r>
+        <w:t xml:space="preserve">A partir do levantamento bibliográfico, foram obtidos os resultados demonstrados no Quadro 3:</w:t>
+      </w:r>
+      <w:r>
+        <w:br/>
+      </w:r>
+      <w:r>
+        <w:t xml:space="preserve">Quadro 3 : Resultado do levantamento Bibliográfico (2018-2021)</w:t>
+      </w:r>
+      <w:r>
+        <w:br/>
+      </w:r>
+      <w:r>
+        <w:t xml:space="preserve">|Base de dados|Palavra-chave 1|Palavra-chave 2|</w:t>
+      </w:r>
+      <w:r>
+        <w:br/>
+      </w:r>
+      <w:r>
+        <w:t xml:space="preserve">|:————|:————-:|:————-:|</w:t>
+      </w:r>
+      <w:r>
+        <w:br/>
+      </w:r>
+      <w:r>
+        <w:t xml:space="preserve">|</w:t>
+      </w:r>
+      <w:hyperlink r:id="rId20">
+        <w:r>
+          <w:rPr>
+            <w:rStyle w:val="Hyperlink"/>
+          </w:rPr>
+          <w:t xml:space="preserve">https://scholar.google.pt/</w:t>
+        </w:r>
+      </w:hyperlink>
+      <w:r>
+        <w:t xml:space="preserve">|32.800|16.600|</w:t>
+      </w:r>
+      <w:r>
+        <w:br/>
+      </w:r>
+      <w:r>
+        <w:t xml:space="preserve">|</w:t>
+      </w:r>
+      <w:hyperlink r:id="rId21">
+        <w:r>
+          <w:rPr>
+            <w:rStyle w:val="Hyperlink"/>
+          </w:rPr>
+          <w:t xml:space="preserve">https://www.b-on.pt/</w:t>
+        </w:r>
+      </w:hyperlink>
+      <w:r>
+        <w:t xml:space="preserve">|6.011|212.992|</w:t>
+      </w:r>
+      <w:r>
+        <w:br/>
+      </w:r>
+      <w:r>
+        <w:t xml:space="preserve">|</w:t>
+      </w:r>
+      <w:hyperlink r:id="rId22">
+        <w:r>
+          <w:rPr>
+            <w:rStyle w:val="Hyperlink"/>
+          </w:rPr>
+          <w:t xml:space="preserve">https://repositorioaberto.uab.pt/</w:t>
+        </w:r>
+      </w:hyperlink>
+      <w:r>
+        <w:t xml:space="preserve">|2.312|1.371|</w:t>
+      </w:r>
+      <w:r>
+        <w:br/>
+      </w:r>
+      <w:r>
+        <w:t xml:space="preserve">|</w:t>
+      </w:r>
+      <w:hyperlink r:id="rId23">
+        <w:r>
+          <w:rPr>
+            <w:rStyle w:val="Hyperlink"/>
+          </w:rPr>
+          <w:t xml:space="preserve">https://www.rcaap.pt/</w:t>
+        </w:r>
+      </w:hyperlink>
+      <w:r>
+        <w:t xml:space="preserve">|486|97|</w:t>
+      </w:r>
+      <w:r>
+        <w:br/>
+      </w:r>
+      <w:r>
+        <w:t xml:space="preserve">|</w:t>
+      </w:r>
+      <w:hyperlink r:id="rId24">
+        <w:r>
+          <w:rPr>
+            <w:rStyle w:val="Hyperlink"/>
+          </w:rPr>
+          <w:t xml:space="preserve">https://repositorio.unesp.br/</w:t>
+        </w:r>
+      </w:hyperlink>
+      <w:r>
+        <w:t xml:space="preserve">|42.993|16.270|</w:t>
+      </w:r>
+      <w:r>
+        <w:br/>
+      </w:r>
+      <w:r>
+        <w:t xml:space="preserve">|</w:t>
+      </w:r>
+      <w:hyperlink r:id="rId25">
+        <w:r>
+          <w:rPr>
+            <w:rStyle w:val="Hyperlink"/>
+          </w:rPr>
+          <w:t xml:space="preserve">https://scholar.google.com.br/</w:t>
+        </w:r>
+      </w:hyperlink>
+      <w:r>
+        <w:t xml:space="preserve">|17.300|16.500|</w:t>
+      </w:r>
+      <w:r>
+        <w:br/>
+      </w:r>
+      <w:r>
+        <w:t xml:space="preserve">|</w:t>
+      </w:r>
+      <w:hyperlink r:id="rId26">
+        <w:r>
+          <w:rPr>
+            <w:rStyle w:val="Hyperlink"/>
+          </w:rPr>
+          <w:t xml:space="preserve">https://scielo.org/</w:t>
+        </w:r>
+      </w:hyperlink>
+      <w:r>
+        <w:t xml:space="preserve">|4|0|</w:t>
       </w:r>
     </w:p>
     <w:p>
       <w:pPr>
-        <w:pStyle w:val="BodyText"/>
-      </w:pPr>
-      <w:r>
-        <w:t xml:space="preserve">When you click the</w:t>
-      </w:r>
-      <w:r>
-        <w:t xml:space="preserve"> </w:t>
-      </w:r>
-      <w:r>
-        <w:rPr>
-          <w:bCs/>
-          <w:b/>
-        </w:rPr>
-        <w:t xml:space="preserve">Knit</w:t>
-      </w:r>
-      <w:r>
-        <w:t xml:space="preserve"> </w:t>
-      </w:r>
-      <w:r>
-        <w:t xml:space="preserve">button a document will be generated that includes both content as well as the output of any embedded R code chunks within the document. You can embed an R code chunk like this:</w:t>
+        <w:pStyle w:val="SourceCode"/>
+      </w:pPr>
+      <w:r>
+        <w:rPr>
+          <w:rStyle w:val="CommentTok"/>
+        </w:rPr>
+        <w:t xml:space="preserve">#data("./dados/dados_minerados.csv")</w:t>
+      </w:r>
+      <w:r>
+        <w:br/>
+      </w:r>
+      <w:r>
+        <w:rPr>
+          <w:rStyle w:val="NormalTok"/>
+        </w:rPr>
+        <w:t xml:space="preserve">euevgera </w:t>
+      </w:r>
+      <w:r>
+        <w:rPr>
+          <w:rStyle w:val="OtherTok"/>
+        </w:rPr>
+        <w:t xml:space="preserve">&lt;-</w:t>
+      </w:r>
+      <w:r>
+        <w:rPr>
+          <w:rStyle w:val="NormalTok"/>
+        </w:rPr>
+        <w:t xml:space="preserve"> </w:t>
+      </w:r>
+      <w:r>
+        <w:rPr>
+          <w:rStyle w:val="FunctionTok"/>
+        </w:rPr>
+        <w:t xml:space="preserve">read.table</w:t>
+      </w:r>
+      <w:r>
+        <w:rPr>
+          <w:rStyle w:val="NormalTok"/>
+        </w:rPr>
+        <w:t xml:space="preserve">(</w:t>
+      </w:r>
+      <w:r>
+        <w:rPr>
+          <w:rStyle w:val="StringTok"/>
+        </w:rPr>
+        <w:t xml:space="preserve">"./dados/dados_minerados.csv"</w:t>
+      </w:r>
+      <w:r>
+        <w:rPr>
+          <w:rStyle w:val="NormalTok"/>
+        </w:rPr>
+        <w:t xml:space="preserve">, </w:t>
+      </w:r>
+      <w:r>
+        <w:rPr>
+          <w:rStyle w:val="AttributeTok"/>
+        </w:rPr>
+        <w:t xml:space="preserve">header =</w:t>
+      </w:r>
+      <w:r>
+        <w:rPr>
+          <w:rStyle w:val="NormalTok"/>
+        </w:rPr>
+        <w:t xml:space="preserve"> </w:t>
+      </w:r>
+      <w:r>
+        <w:rPr>
+          <w:rStyle w:val="ConstantTok"/>
+        </w:rPr>
+        <w:t xml:space="preserve">TRUE</w:t>
+      </w:r>
+      <w:r>
+        <w:rPr>
+          <w:rStyle w:val="NormalTok"/>
+        </w:rPr>
+        <w:t xml:space="preserve">, </w:t>
+      </w:r>
+      <w:r>
+        <w:rPr>
+          <w:rStyle w:val="AttributeTok"/>
+        </w:rPr>
+        <w:t xml:space="preserve">sep =</w:t>
+      </w:r>
+      <w:r>
+        <w:rPr>
+          <w:rStyle w:val="NormalTok"/>
+        </w:rPr>
+        <w:t xml:space="preserve"> </w:t>
+      </w:r>
+      <w:r>
+        <w:rPr>
+          <w:rStyle w:val="StringTok"/>
+        </w:rPr>
+        <w:t xml:space="preserve">";"</w:t>
+      </w:r>
+      <w:r>
+        <w:rPr>
+          <w:rStyle w:val="NormalTok"/>
+        </w:rPr>
+        <w:t xml:space="preserve">, </w:t>
+      </w:r>
+      <w:r>
+        <w:rPr>
+          <w:rStyle w:val="AttributeTok"/>
+        </w:rPr>
+        <w:t xml:space="preserve">as.is=</w:t>
+      </w:r>
+      <w:r>
+        <w:rPr>
+          <w:rStyle w:val="ConstantTok"/>
+        </w:rPr>
+        <w:t xml:space="preserve">FALSE</w:t>
+      </w:r>
+      <w:r>
+        <w:rPr>
+          <w:rStyle w:val="NormalTok"/>
+        </w:rPr>
+        <w:t xml:space="preserve">)</w:t>
       </w:r>
     </w:p>
-    <w:p>
-      <w:pPr>
-        <w:pStyle w:val="SourceCode"/>
-      </w:pPr>
-      <w:r>
-        <w:rPr>
-          <w:rStyle w:val="CommentTok"/>
-        </w:rPr>
-        <w:t xml:space="preserve">#data("./dados/dados_minerados.csv")</w:t>
-      </w:r>
-      <w:r>
-        <w:br/>
-      </w:r>
-      <w:r>
-        <w:rPr>
-          <w:rStyle w:val="NormalTok"/>
-        </w:rPr>
-        <w:t xml:space="preserve">euevgera </w:t>
-      </w:r>
-      <w:r>
-        <w:rPr>
-          <w:rStyle w:val="OtherTok"/>
-        </w:rPr>
-        <w:t xml:space="preserve">&lt;-</w:t>
-      </w:r>
-      <w:r>
-        <w:rPr>
-          <w:rStyle w:val="NormalTok"/>
-        </w:rPr>
-        <w:t xml:space="preserve"> </w:t>
-      </w:r>
-      <w:r>
-        <w:rPr>
-          <w:rStyle w:val="FunctionTok"/>
-        </w:rPr>
-        <w:t xml:space="preserve">read.table</w:t>
-      </w:r>
-      <w:r>
-        <w:rPr>
-          <w:rStyle w:val="NormalTok"/>
-        </w:rPr>
-        <w:t xml:space="preserve">(</w:t>
-      </w:r>
-      <w:r>
-        <w:rPr>
-          <w:rStyle w:val="StringTok"/>
-        </w:rPr>
-        <w:t xml:space="preserve">"./dados/dados_minerados.csv"</w:t>
-      </w:r>
-      <w:r>
-        <w:rPr>
-          <w:rStyle w:val="NormalTok"/>
-        </w:rPr>
-        <w:t xml:space="preserve">, </w:t>
-      </w:r>
-      <w:r>
-        <w:rPr>
-          <w:rStyle w:val="AttributeTok"/>
-        </w:rPr>
-        <w:t xml:space="preserve">header =</w:t>
-      </w:r>
-      <w:r>
-        <w:rPr>
-          <w:rStyle w:val="NormalTok"/>
-        </w:rPr>
-        <w:t xml:space="preserve"> </w:t>
-      </w:r>
-      <w:r>
-        <w:rPr>
-          <w:rStyle w:val="ConstantTok"/>
-        </w:rPr>
-        <w:t xml:space="preserve">TRUE</w:t>
-      </w:r>
-      <w:r>
-        <w:rPr>
-          <w:rStyle w:val="NormalTok"/>
-        </w:rPr>
-        <w:t xml:space="preserve">, </w:t>
-      </w:r>
-      <w:r>
-        <w:rPr>
-          <w:rStyle w:val="AttributeTok"/>
-        </w:rPr>
-        <w:t xml:space="preserve">sep =</w:t>
-      </w:r>
-      <w:r>
-        <w:rPr>
-          <w:rStyle w:val="NormalTok"/>
-        </w:rPr>
-        <w:t xml:space="preserve"> </w:t>
-      </w:r>
-      <w:r>
-        <w:rPr>
-          <w:rStyle w:val="StringTok"/>
-        </w:rPr>
-        <w:t xml:space="preserve">";"</w:t>
-      </w:r>
-      <w:r>
-        <w:rPr>
-          <w:rStyle w:val="NormalTok"/>
-        </w:rPr>
-        <w:t xml:space="preserve">, </w:t>
-      </w:r>
-      <w:r>
-        <w:rPr>
-          <w:rStyle w:val="AttributeTok"/>
-        </w:rPr>
-        <w:t xml:space="preserve">as.is=</w:t>
-      </w:r>
-      <w:r>
-        <w:rPr>
-          <w:rStyle w:val="ConstantTok"/>
-        </w:rPr>
-        <w:t xml:space="preserve">FALSE</w:t>
-      </w:r>
-      <w:r>
-        <w:rPr>
-          <w:rStyle w:val="NormalTok"/>
-        </w:rPr>
-        <w:t xml:space="preserve">)</w:t>
-      </w:r>
-    </w:p>
-    <w:bookmarkEnd w:id="21"/>
-    <w:bookmarkStart w:id="25" w:name="including-plots"/>
+    <w:bookmarkEnd w:id="27"/>
+    <w:bookmarkEnd w:id="28"/>
+    <w:bookmarkStart w:id="32" w:name="including-plots"/>
     <w:p>
       <w:pPr>
         <w:pStyle w:val="Heading2"/>
@@ -420,18 +788,18 @@
           <wp:inline>
             <wp:extent cx="5334000" cy="4267200"/>
             <wp:effectExtent b="0" l="0" r="0" t="0"/>
-            <wp:docPr descr="" title="" id="23" name="Picture"/>
+            <wp:docPr descr="" title="" id="30" name="Picture"/>
             <a:graphic>
               <a:graphicData uri="http://schemas.openxmlformats.org/drawingml/2006/picture">
                 <pic:pic>
                   <pic:nvPicPr>
-                    <pic:cNvPr descr="euev-e-geracoes_files/figure-docx/genero-1.png" id="24" name="Picture"/>
+                    <pic:cNvPr descr="euev-e-geracoes_files/figure-docx/genero-1.png" id="31" name="Picture"/>
                     <pic:cNvPicPr>
                       <a:picLocks noChangeArrowheads="1" noChangeAspect="1"/>
                     </pic:cNvPicPr>
                   </pic:nvPicPr>
                   <pic:blipFill>
-                    <a:blip r:embed="rId22"/>
+                    <a:blip r:embed="rId29"/>
                     <a:stretch>
                       <a:fillRect/>
                     </a:stretch>
@@ -481,7 +849,7 @@
         <w:t xml:space="preserve">parameter was added to the code chunk to prevent printing of the R code that generated the plot.</w:t>
       </w:r>
     </w:p>
-    <w:bookmarkEnd w:id="25"/>
+    <w:bookmarkEnd w:id="32"/>
     <w:sectPr/>
   </w:body>
 </w:document>

</xml_diff>

<commit_message>
Atualizado via Windows-10: Teste de compatibilidade em: 2022-07-12.
</commit_message>
<xml_diff>
--- a/final/euev-e-geracoes.docx
+++ b/final/euev-e-geracoes.docx
@@ -234,7 +234,7 @@
       </w:r>
     </w:p>
     <w:bookmarkEnd w:id="20"/>
-    <w:bookmarkStart w:id="53" w:name="X4c4f14b0e2ee85eabf866449c107b12249817aa"/>
+    <w:bookmarkStart w:id="54" w:name="X4c4f14b0e2ee85eabf866449c107b12249817aa"/>
     <w:p>
       <w:pPr>
         <w:pStyle w:val="Heading2"/>
@@ -248,7 +248,13 @@
         <w:pStyle w:val="FirstParagraph"/>
       </w:pPr>
       <w:r>
-        <w:t xml:space="preserve">Neste Capítulo são apresentados os resultados desta investigação, bem como os resultados e a discussão das análises realizadas com dados secundários referentes aos estilos de uso do espaço virtual. Os dados primários foram coletados em trabalhos identificados na pesquisa bibliográfica exploratória e compartilhados mediante solicitação (Anexo 3) e autorizados para utilização neste trabalho.</w:t>
+        <w:t xml:space="preserve">Neste Capítulo são apresentados os resultados desta investigação, bem como os resultados e a discussão das análises realizadas com dados secundários referentes aos estilos de uso do espaço virtual.</w:t>
+      </w:r>
+      <w:r>
+        <w:t xml:space="preserve"> </w:t>
+      </w:r>
+      <w:r>
+        <w:t xml:space="preserve">Os dados primários foram coletados em trabalhos identificados na pesquisa bibliográfica exploratória e compartilhados mediante solicitação (Anexo 3) e autorizados para utilização neste trabalho.</w:t>
       </w:r>
       <w:r>
         <w:br/>
@@ -587,13 +593,13 @@
     <w:tbl>
       <w:tblPr>
         <w:tblStyle w:val="Table"/>
-        <w:tblW w:type="auto" w:w="0"/>
+        <w:tblW w:type="pct" w:w="5000"/>
         <w:tblLook w:firstRow="1" w:lastRow="0" w:firstColumn="0" w:lastColumn="0" w:noHBand="0" w:noVBand="0" w:val="0020"/>
       </w:tblPr>
       <w:tblGrid>
-        <w:gridCol w:w="2640"/>
-        <w:gridCol w:w="2640"/>
-        <w:gridCol w:w="2640"/>
+        <w:gridCol w:w="3709"/>
+        <w:gridCol w:w="2105"/>
+        <w:gridCol w:w="2105"/>
       </w:tblGrid>
       <w:tr>
         <w:trPr>
@@ -1013,19 +1019,37 @@
         <w:br/>
       </w:r>
       <w:r>
-        <w:t xml:space="preserve">Pode-se também observar no Quadro 3 que os resultados iniciais da busca foram muito amplos, mesmo restringindo-se o conteúdo das investigações por meio das palavras-chave e a limitação dos anos. Dentre os resultados obtidos no levantamento bibliográfico, os tipos de fontes que aparecem como resultados foram bastante relevantes e expressivos, constando-se de Revistas Acadêmicas, Resenhas, Relatórios, Publicações da Especialidade, entre outros.</w:t>
+        <w:t xml:space="preserve">Pode-se também observar no Quadro 3 que os resultados iniciais da busca foram muito amplos, mesmo restringindo-se o conteúdo das investigações por meio das palavras-chave e a limitação dos anos.</w:t>
+      </w:r>
+      <w:r>
+        <w:t xml:space="preserve"> </w:t>
+      </w:r>
+      <w:r>
+        <w:t xml:space="preserve">Dentre os resultados obtidos no levantamento bibliográfico, os tipos de fontes que aparecem como resultados foram bastante relevantes e expressivos, constando-se de Revistas Acadêmicas, Resenhas, Relatórios, Publicações da Especialidade, entre outros.</w:t>
       </w:r>
       <w:r>
         <w:br/>
       </w:r>
       <w:r>
-        <w:t xml:space="preserve">Pelo conjunto de documentos obtidos na busca, inferiu-se que um número reduzido de conteúdo bibliográfico e documental alcançado seriam efetivamente pertinentes a esta investigação. Desta forma, de acordo com o roteiro RACI e por meio de leitura parcimoniosa dos resumos das publicações, selecionou-se de forma criteriosa os materiais que constam nas referências bibliográficas desta pesquisa.</w:t>
+        <w:t xml:space="preserve">Pelo conjunto de documentos obtidos na busca, inferiu-se que um número reduzido de conteúdo bibliográfico e documental alcançado seriam efetivamente pertinentes a esta investigação.</w:t>
+      </w:r>
+      <w:r>
+        <w:t xml:space="preserve"> </w:t>
+      </w:r>
+      <w:r>
+        <w:t xml:space="preserve">Desta forma, de acordo com o roteiro RACI e por meio de leitura parcimoniosa dos resumos das publicações, selecionou-se de forma criteriosa os materiais que constam nas referências bibliográficas desta pesquisa.</w:t>
       </w:r>
       <w:r>
         <w:br/>
       </w:r>
       <w:r>
-        <w:t xml:space="preserve">Portanto, para fechar o foco no tema desta pesquisa, foi necessária uma seleção criteriosa do material levantado, utilizando-se para tanto os recursos do roteiro de análise de conteúdo para investigação - RACI (Tabela ???), além de leitura aprofundada do material bibliográfico. Desta forma, foram selecionados os seguintes autores como principais bases para o tema desta tese: Bates (2017), Martino (2014), Carr (2011), Kerckhove (2009), Castells (2004) e Carvalho (2006).</w:t>
+        <w:t xml:space="preserve">Portanto, para fechar o foco no tema desta pesquisa, foi necessária uma seleção criteriosa do material levantado, utilizando-se para tanto os recursos do roteiro de análise de conteúdo para investigação - RACI (Tabela ???), além de leitura aprofundada do material bibliográfico.</w:t>
+      </w:r>
+      <w:r>
+        <w:t xml:space="preserve"> </w:t>
+      </w:r>
+      <w:r>
+        <w:t xml:space="preserve">Desta forma, foram selecionados os seguintes autores como principais bases para o tema desta tese: Bates (2017), Martino (2014), Carr (2011), Kerckhove (2009), Castells (2004) e Carvalho (2006).</w:t>
       </w:r>
       <w:r>
         <w:br/>
@@ -1094,7 +1118,13 @@
         <w:t xml:space="preserve">”</w:t>
       </w:r>
       <w:r>
-        <w:t xml:space="preserve">. Limitou-se o período de buscas entre os anos de 2018 e 2021, em diferentes idiomas, buscando selecionar os conteúdos mais recentes publicados sobre o tema.</w:t>
+        <w:t xml:space="preserve">.</w:t>
+      </w:r>
+      <w:r>
+        <w:t xml:space="preserve"> </w:t>
+      </w:r>
+      <w:r>
+        <w:t xml:space="preserve">Limitou-se o período de buscas entre os anos de 2018 e 2021, em diferentes idiomas, buscando selecionar os conteúdos mais recentes publicados sobre o tema.</w:t>
       </w:r>
       <w:r>
         <w:br/>
@@ -1240,7 +1270,13 @@
         </w:r>
       </w:hyperlink>
       <w:r>
-        <w:t xml:space="preserve">. A partir do levantamento bibliográfico, foram obtidos os resultados demonstrados no Quadro 4:</w:t>
+        <w:t xml:space="preserve">.</w:t>
+      </w:r>
+      <w:r>
+        <w:t xml:space="preserve"> </w:t>
+      </w:r>
+      <w:r>
+        <w:t xml:space="preserve">A partir do levantamento bibliográfico, foram obtidos os resultados demonstrados no Quadro 4:</w:t>
       </w:r>
     </w:p>
     <w:p>
@@ -1249,775 +1285,6 @@
       </w:pPr>
       <w:r>
         <w:t xml:space="preserve">Quadro 4: Resultado do levantamento Bibliográfico (2018-2021)</w:t>
-      </w:r>
-    </w:p>
-    <w:tbl>
-      <w:tblPr>
-        <w:tblStyle w:val="Table"/>
-        <w:tblW w:type="pct" w:w="5000"/>
-        <w:tblLook w:firstRow="1" w:lastRow="0" w:firstColumn="0" w:lastColumn="0" w:noHBand="0" w:noVBand="0" w:val="0020"/>
-      </w:tblPr>
-      <w:tblGrid>
-        <w:gridCol w:w="1156"/>
-        <w:gridCol w:w="1690"/>
-        <w:gridCol w:w="1690"/>
-        <w:gridCol w:w="1690"/>
-        <w:gridCol w:w="1690"/>
-      </w:tblGrid>
-      <w:tr>
-        <w:trPr>
-          <w:tblHeader w:val="true"/>
-        </w:trPr>
-        <w:tc>
-          <w:tcPr/>
-          <w:p>
-            <w:pPr>
-              <w:pStyle w:val="Compact"/>
-              <w:jc w:val="left"/>
-            </w:pPr>
-            <w:r>
-              <w:t xml:space="preserve">Base de dados</w:t>
-            </w:r>
-          </w:p>
-        </w:tc>
-        <w:tc>
-          <w:tcPr/>
-          <w:p>
-            <w:pPr>
-              <w:pStyle w:val="Compact"/>
-              <w:jc w:val="center"/>
-            </w:pPr>
-            <w:r>
-              <w:t xml:space="preserve">Palavra-chave 1</w:t>
-            </w:r>
-            <w:r>
-              <w:rPr>
-                <w:rStyle w:val="FootnoteReference"/>
-              </w:rPr>
-              <w:footnoteReference w:id="30"/>
-            </w:r>
-          </w:p>
-        </w:tc>
-        <w:tc>
-          <w:tcPr/>
-          <w:p>
-            <w:pPr>
-              <w:pStyle w:val="Compact"/>
-              <w:jc w:val="center"/>
-            </w:pPr>
-            <w:r>
-              <w:t xml:space="preserve">Palavra-chave 2</w:t>
-            </w:r>
-            <w:r>
-              <w:rPr>
-                <w:rStyle w:val="FootnoteReference"/>
-              </w:rPr>
-              <w:footnoteReference w:id="31"/>
-            </w:r>
-          </w:p>
-        </w:tc>
-        <w:tc>
-          <w:tcPr/>
-          <w:p>
-            <w:pPr>
-              <w:pStyle w:val="Compact"/>
-              <w:jc w:val="center"/>
-            </w:pPr>
-            <w:r>
-              <w:t xml:space="preserve">Palavra-chave 3</w:t>
-            </w:r>
-            <w:r>
-              <w:rPr>
-                <w:rStyle w:val="FootnoteReference"/>
-              </w:rPr>
-              <w:footnoteReference w:id="32"/>
-            </w:r>
-          </w:p>
-        </w:tc>
-        <w:tc>
-          <w:tcPr/>
-          <w:p>
-            <w:pPr>
-              <w:pStyle w:val="Compact"/>
-              <w:jc w:val="center"/>
-            </w:pPr>
-            <w:r>
-              <w:t xml:space="preserve">Palavra-chave 4</w:t>
-            </w:r>
-            <w:r>
-              <w:rPr>
-                <w:rStyle w:val="FootnoteReference"/>
-              </w:rPr>
-              <w:footnoteReference w:id="33"/>
-            </w:r>
-          </w:p>
-        </w:tc>
-      </w:tr>
-      <w:tr>
-        <w:tc>
-          <w:tcPr/>
-          <w:p>
-            <w:pPr>
-              <w:pStyle w:val="Compact"/>
-              <w:jc w:val="left"/>
-            </w:pPr>
-            <w:hyperlink r:id="rId21">
-              <w:r>
-                <w:rPr>
-                  <w:rStyle w:val="Hyperlink"/>
-                </w:rPr>
-                <w:t xml:space="preserve">https://scholar.google.pt/</w:t>
-              </w:r>
-            </w:hyperlink>
-          </w:p>
-        </w:tc>
-        <w:tc>
-          <w:tcPr/>
-          <w:p>
-            <w:pPr>
-              <w:pStyle w:val="Compact"/>
-              <w:jc w:val="center"/>
-            </w:pPr>
-            <w:r>
-              <w:t xml:space="preserve">380</w:t>
-            </w:r>
-          </w:p>
-        </w:tc>
-        <w:tc>
-          <w:tcPr/>
-          <w:p>
-            <w:pPr>
-              <w:pStyle w:val="Compact"/>
-              <w:jc w:val="center"/>
-            </w:pPr>
-            <w:r>
-              <w:t xml:space="preserve">1.270</w:t>
-            </w:r>
-          </w:p>
-        </w:tc>
-        <w:tc>
-          <w:tcPr/>
-          <w:p>
-            <w:pPr>
-              <w:pStyle w:val="Compact"/>
-              <w:jc w:val="center"/>
-            </w:pPr>
-            <w:r>
-              <w:t xml:space="preserve">17.300</w:t>
-            </w:r>
-          </w:p>
-        </w:tc>
-        <w:tc>
-          <w:tcPr/>
-          <w:p>
-            <w:pPr>
-              <w:pStyle w:val="Compact"/>
-              <w:jc w:val="center"/>
-            </w:pPr>
-            <w:r>
-              <w:t xml:space="preserve">355</w:t>
-            </w:r>
-          </w:p>
-        </w:tc>
-      </w:tr>
-      <w:tr>
-        <w:tc>
-          <w:tcPr/>
-          <w:p>
-            <w:pPr>
-              <w:pStyle w:val="Compact"/>
-              <w:jc w:val="left"/>
-            </w:pPr>
-            <w:hyperlink r:id="rId22">
-              <w:r>
-                <w:rPr>
-                  <w:rStyle w:val="Hyperlink"/>
-                </w:rPr>
-                <w:t xml:space="preserve">https://www.b-on.pt/</w:t>
-              </w:r>
-            </w:hyperlink>
-          </w:p>
-        </w:tc>
-        <w:tc>
-          <w:tcPr/>
-          <w:p>
-            <w:pPr>
-              <w:pStyle w:val="Compact"/>
-              <w:jc w:val="center"/>
-            </w:pPr>
-            <w:r>
-              <w:t xml:space="preserve">0</w:t>
-            </w:r>
-          </w:p>
-        </w:tc>
-        <w:tc>
-          <w:tcPr/>
-          <w:p>
-            <w:pPr>
-              <w:pStyle w:val="Compact"/>
-              <w:jc w:val="center"/>
-            </w:pPr>
-            <w:r>
-              <w:t xml:space="preserve">0</w:t>
-            </w:r>
-          </w:p>
-        </w:tc>
-        <w:tc>
-          <w:tcPr/>
-          <w:p>
-            <w:pPr>
-              <w:pStyle w:val="Compact"/>
-              <w:jc w:val="center"/>
-            </w:pPr>
-            <w:r>
-              <w:t xml:space="preserve">0</w:t>
-            </w:r>
-          </w:p>
-        </w:tc>
-        <w:tc>
-          <w:tcPr/>
-          <w:p>
-            <w:pPr>
-              <w:pStyle w:val="Compact"/>
-              <w:jc w:val="center"/>
-            </w:pPr>
-            <w:r>
-              <w:t xml:space="preserve">0</w:t>
-            </w:r>
-          </w:p>
-        </w:tc>
-      </w:tr>
-      <w:tr>
-        <w:tc>
-          <w:tcPr/>
-          <w:p>
-            <w:pPr>
-              <w:pStyle w:val="Compact"/>
-              <w:jc w:val="left"/>
-            </w:pPr>
-            <w:hyperlink r:id="rId23">
-              <w:r>
-                <w:rPr>
-                  <w:rStyle w:val="Hyperlink"/>
-                </w:rPr>
-                <w:t xml:space="preserve">https://repositorioaberto.uab.pt/</w:t>
-              </w:r>
-            </w:hyperlink>
-          </w:p>
-        </w:tc>
-        <w:tc>
-          <w:tcPr/>
-          <w:p>
-            <w:pPr>
-              <w:pStyle w:val="Compact"/>
-              <w:jc w:val="center"/>
-            </w:pPr>
-            <w:r>
-              <w:t xml:space="preserve">2.311</w:t>
-            </w:r>
-          </w:p>
-        </w:tc>
-        <w:tc>
-          <w:tcPr/>
-          <w:p>
-            <w:pPr>
-              <w:pStyle w:val="Compact"/>
-              <w:jc w:val="center"/>
-            </w:pPr>
-            <w:r>
-              <w:t xml:space="preserve">1.155</w:t>
-            </w:r>
-          </w:p>
-        </w:tc>
-        <w:tc>
-          <w:tcPr/>
-          <w:p>
-            <w:pPr>
-              <w:pStyle w:val="Compact"/>
-              <w:jc w:val="center"/>
-            </w:pPr>
-            <w:r>
-              <w:t xml:space="preserve">1.935</w:t>
-            </w:r>
-          </w:p>
-        </w:tc>
-        <w:tc>
-          <w:tcPr/>
-          <w:p>
-            <w:pPr>
-              <w:pStyle w:val="Compact"/>
-              <w:jc w:val="center"/>
-            </w:pPr>
-            <w:r>
-              <w:t xml:space="preserve">1.222</w:t>
-            </w:r>
-          </w:p>
-        </w:tc>
-      </w:tr>
-      <w:tr>
-        <w:tc>
-          <w:tcPr/>
-          <w:p>
-            <w:pPr>
-              <w:pStyle w:val="Compact"/>
-              <w:jc w:val="left"/>
-            </w:pPr>
-            <w:hyperlink r:id="rId24">
-              <w:r>
-                <w:rPr>
-                  <w:rStyle w:val="Hyperlink"/>
-                </w:rPr>
-                <w:t xml:space="preserve">https://www.rcaap.pt/</w:t>
-              </w:r>
-            </w:hyperlink>
-          </w:p>
-        </w:tc>
-        <w:tc>
-          <w:tcPr/>
-          <w:p>
-            <w:pPr>
-              <w:pStyle w:val="Compact"/>
-              <w:jc w:val="center"/>
-            </w:pPr>
-            <w:r>
-              <w:t xml:space="preserve">476</w:t>
-            </w:r>
-          </w:p>
-        </w:tc>
-        <w:tc>
-          <w:tcPr/>
-          <w:p>
-            <w:pPr>
-              <w:pStyle w:val="Compact"/>
-              <w:jc w:val="center"/>
-            </w:pPr>
-            <w:r>
-              <w:t xml:space="preserve">405</w:t>
-            </w:r>
-          </w:p>
-        </w:tc>
-        <w:tc>
-          <w:tcPr/>
-          <w:p>
-            <w:pPr>
-              <w:pStyle w:val="Compact"/>
-              <w:jc w:val="center"/>
-            </w:pPr>
-            <w:r>
-              <w:t xml:space="preserve">621</w:t>
-            </w:r>
-          </w:p>
-        </w:tc>
-        <w:tc>
-          <w:tcPr/>
-          <w:p>
-            <w:pPr>
-              <w:pStyle w:val="Compact"/>
-              <w:jc w:val="center"/>
-            </w:pPr>
-            <w:r>
-              <w:t xml:space="preserve">524</w:t>
-            </w:r>
-          </w:p>
-        </w:tc>
-      </w:tr>
-      <w:tr>
-        <w:tc>
-          <w:tcPr/>
-          <w:p>
-            <w:pPr>
-              <w:pStyle w:val="Compact"/>
-              <w:jc w:val="left"/>
-            </w:pPr>
-            <w:hyperlink r:id="rId25">
-              <w:r>
-                <w:rPr>
-                  <w:rStyle w:val="Hyperlink"/>
-                </w:rPr>
-                <w:t xml:space="preserve">https://repositorio.unesp.br/</w:t>
-              </w:r>
-            </w:hyperlink>
-          </w:p>
-        </w:tc>
-        <w:tc>
-          <w:tcPr/>
-          <w:p>
-            <w:pPr>
-              <w:pStyle w:val="Compact"/>
-              <w:jc w:val="center"/>
-            </w:pPr>
-            <w:r>
-              <w:t xml:space="preserve">22.126</w:t>
-            </w:r>
-          </w:p>
-        </w:tc>
-        <w:tc>
-          <w:tcPr/>
-          <w:p>
-            <w:pPr>
-              <w:pStyle w:val="Compact"/>
-              <w:jc w:val="center"/>
-            </w:pPr>
-            <w:r>
-              <w:t xml:space="preserve">1.145</w:t>
-            </w:r>
-          </w:p>
-        </w:tc>
-        <w:tc>
-          <w:tcPr/>
-          <w:p>
-            <w:pPr>
-              <w:pStyle w:val="Compact"/>
-              <w:jc w:val="center"/>
-            </w:pPr>
-            <w:r>
-              <w:t xml:space="preserve">7.909</w:t>
-            </w:r>
-          </w:p>
-        </w:tc>
-        <w:tc>
-          <w:tcPr/>
-          <w:p>
-            <w:pPr>
-              <w:pStyle w:val="Compact"/>
-              <w:jc w:val="center"/>
-            </w:pPr>
-            <w:r>
-              <w:t xml:space="preserve">4.248</w:t>
-            </w:r>
-          </w:p>
-        </w:tc>
-      </w:tr>
-      <w:tr>
-        <w:tc>
-          <w:tcPr/>
-          <w:p>
-            <w:pPr>
-              <w:pStyle w:val="Compact"/>
-              <w:jc w:val="left"/>
-            </w:pPr>
-            <w:hyperlink r:id="rId26">
-              <w:r>
-                <w:rPr>
-                  <w:rStyle w:val="Hyperlink"/>
-                </w:rPr>
-                <w:t xml:space="preserve">https://scholar.google.com.br/</w:t>
-              </w:r>
-            </w:hyperlink>
-          </w:p>
-        </w:tc>
-        <w:tc>
-          <w:tcPr/>
-          <w:p>
-            <w:pPr>
-              <w:pStyle w:val="Compact"/>
-              <w:jc w:val="center"/>
-            </w:pPr>
-            <w:r>
-              <w:t xml:space="preserve">17.000</w:t>
-            </w:r>
-          </w:p>
-        </w:tc>
-        <w:tc>
-          <w:tcPr/>
-          <w:p>
-            <w:pPr>
-              <w:pStyle w:val="Compact"/>
-              <w:jc w:val="center"/>
-            </w:pPr>
-            <w:r>
-              <w:t xml:space="preserve">1.280</w:t>
-            </w:r>
-          </w:p>
-        </w:tc>
-        <w:tc>
-          <w:tcPr/>
-          <w:p>
-            <w:pPr>
-              <w:pStyle w:val="Compact"/>
-              <w:jc w:val="center"/>
-            </w:pPr>
-            <w:r>
-              <w:t xml:space="preserve">16.700</w:t>
-            </w:r>
-          </w:p>
-        </w:tc>
-        <w:tc>
-          <w:tcPr/>
-          <w:p>
-            <w:pPr>
-              <w:pStyle w:val="Compact"/>
-              <w:jc w:val="center"/>
-            </w:pPr>
-            <w:r>
-              <w:t xml:space="preserve">356</w:t>
-            </w:r>
-          </w:p>
-        </w:tc>
-      </w:tr>
-      <w:tr>
-        <w:tc>
-          <w:tcPr/>
-          <w:p>
-            <w:pPr>
-              <w:pStyle w:val="Compact"/>
-              <w:jc w:val="left"/>
-            </w:pPr>
-            <w:hyperlink r:id="rId27">
-              <w:r>
-                <w:rPr>
-                  <w:rStyle w:val="Hyperlink"/>
-                </w:rPr>
-                <w:t xml:space="preserve">https://scielo.org/</w:t>
-              </w:r>
-            </w:hyperlink>
-          </w:p>
-        </w:tc>
-        <w:tc>
-          <w:tcPr/>
-          <w:p>
-            <w:pPr>
-              <w:pStyle w:val="Compact"/>
-              <w:jc w:val="center"/>
-            </w:pPr>
-            <w:r>
-              <w:t xml:space="preserve">36</w:t>
-            </w:r>
-          </w:p>
-        </w:tc>
-        <w:tc>
-          <w:tcPr/>
-          <w:p>
-            <w:pPr>
-              <w:pStyle w:val="Compact"/>
-              <w:jc w:val="center"/>
-            </w:pPr>
-            <w:r>
-              <w:t xml:space="preserve">32</w:t>
-            </w:r>
-          </w:p>
-        </w:tc>
-        <w:tc>
-          <w:tcPr/>
-          <w:p>
-            <w:pPr>
-              <w:pStyle w:val="Compact"/>
-              <w:jc w:val="center"/>
-            </w:pPr>
-            <w:r>
-              <w:t xml:space="preserve">131</w:t>
-            </w:r>
-          </w:p>
-        </w:tc>
-        <w:tc>
-          <w:tcPr/>
-          <w:p>
-            <w:pPr>
-              <w:pStyle w:val="Compact"/>
-              <w:jc w:val="center"/>
-            </w:pPr>
-            <w:r>
-              <w:t xml:space="preserve">78</w:t>
-            </w:r>
-          </w:p>
-        </w:tc>
-      </w:tr>
-      <w:tr>
-        <w:tc>
-          <w:tcPr/>
-          <w:p>
-            <w:pPr>
-              <w:pStyle w:val="Compact"/>
-              <w:jc w:val="left"/>
-            </w:pPr>
-            <w:r>
-              <w:t xml:space="preserve">Totais</w:t>
-            </w:r>
-          </w:p>
-        </w:tc>
-        <w:tc>
-          <w:tcPr/>
-          <w:p>
-            <w:pPr>
-              <w:pStyle w:val="Compact"/>
-              <w:jc w:val="center"/>
-            </w:pPr>
-            <w:r>
-              <w:t xml:space="preserve">42.329</w:t>
-            </w:r>
-          </w:p>
-        </w:tc>
-        <w:tc>
-          <w:tcPr/>
-          <w:p>
-            <w:pPr>
-              <w:pStyle w:val="Compact"/>
-              <w:jc w:val="center"/>
-            </w:pPr>
-            <w:r>
-              <w:t xml:space="preserve">5.287</w:t>
-            </w:r>
-          </w:p>
-        </w:tc>
-        <w:tc>
-          <w:tcPr/>
-          <w:p>
-            <w:pPr>
-              <w:pStyle w:val="Compact"/>
-              <w:jc w:val="center"/>
-            </w:pPr>
-            <w:r>
-              <w:t xml:space="preserve">44.596</w:t>
-            </w:r>
-          </w:p>
-        </w:tc>
-        <w:tc>
-          <w:tcPr/>
-          <w:p>
-            <w:pPr>
-              <w:pStyle w:val="Compact"/>
-              <w:jc w:val="center"/>
-            </w:pPr>
-            <w:r>
-              <w:t xml:space="preserve">6.783</w:t>
-            </w:r>
-          </w:p>
-        </w:tc>
-      </w:tr>
-    </w:tbl>
-    <w:p>
-      <w:pPr>
-        <w:pStyle w:val="BodyText"/>
-      </w:pPr>
-      <w:r>
-        <w:t xml:space="preserve">Fonte: Elaborado pela pesquisadora (2022).</w:t>
-      </w:r>
-    </w:p>
-    <w:p>
-      <w:pPr>
-        <w:pStyle w:val="BodyText"/>
-      </w:pPr>
-      <w:r>
-        <w:t xml:space="preserve">Como pode ser aferido pelo Quadro 4, a pesquisa exploratória realizada com as quatro palavras-chave selecionadas também resultou em um número considerável de artigos, dissertações, teses e livros, similar ao que pôde ser constatato nas buscas referentes ao Quadro 3.</w:t>
-      </w:r>
-      <w:r>
-        <w:br/>
-      </w:r>
-      <w:r>
-        <w:t xml:space="preserve">Dentre o total de resultados apresentados, destacam-se, no Quadro 4, os diversos tipos de fontes que aparecem como resultados, dentre eles: revistas acadêmicas, resenhas, relatórios, publicações da especialidade, entre outros.</w:t>
-      </w:r>
-      <w:r>
-        <w:br/>
-      </w:r>
-      <w:r>
-        <w:t xml:space="preserve">Pelo conjunto de documentos obtidos na busca, inferiu-se que um número reduzido de conteúdo bibliográfico e documental alcançado seriam efetivamente pertinentes a esta investigação. Desta forma, de acordo com o roteiro RACI e por meio de leitura parcimoniosa dos resumos das publicações, selecionou-se de forma criteriosa os materiais que constam nas referências bibliográficas desta pesquisa.</w:t>
-      </w:r>
-      <w:r>
-        <w:br/>
-      </w:r>
-      <w:r>
-        <w:t xml:space="preserve">Para a construção da fundamentação teórica do item 2.2, intitulado como:</w:t>
-      </w:r>
-      <w:r>
-        <w:t xml:space="preserve"> </w:t>
-      </w:r>
-      <w:r>
-        <w:t xml:space="preserve">“</w:t>
-      </w:r>
-      <w:r>
-        <w:t xml:space="preserve">os estilos de uso do espaço virtual</w:t>
-      </w:r>
-      <w:r>
-        <w:t xml:space="preserve">”</w:t>
-      </w:r>
-      <w:r>
-        <w:t xml:space="preserve">, utilizou-se o roteiro RACI para a investigação exploratória e bibliográfica, além de buscas em bases de dados disponíveis online utilizando-se das palavras-chave:</w:t>
-      </w:r>
-      <w:r>
-        <w:t xml:space="preserve"> </w:t>
-      </w:r>
-      <w:r>
-        <w:t xml:space="preserve">“</w:t>
-      </w:r>
-      <w:r>
-        <w:t xml:space="preserve">estilos de uso do espaço virtual</w:t>
-      </w:r>
-      <w:r>
-        <w:t xml:space="preserve">”</w:t>
-      </w:r>
-      <w:r>
-        <w:t xml:space="preserve">;</w:t>
-      </w:r>
-      <w:r>
-        <w:t xml:space="preserve"> </w:t>
-      </w:r>
-      <w:r>
-        <w:t xml:space="preserve">“</w:t>
-      </w:r>
-      <w:r>
-        <w:t xml:space="preserve">questionário estilos de uso do espaço virtual</w:t>
-      </w:r>
-      <w:r>
-        <w:t xml:space="preserve">”</w:t>
-      </w:r>
-      <w:r>
-        <w:t xml:space="preserve"> </w:t>
-      </w:r>
-      <w:r>
-        <w:t xml:space="preserve">e</w:t>
-      </w:r>
-      <w:r>
-        <w:t xml:space="preserve"> </w:t>
-      </w:r>
-      <w:r>
-        <w:t xml:space="preserve">“</w:t>
-      </w:r>
-      <w:r>
-        <w:t xml:space="preserve">uso do espaço virtual</w:t>
-      </w:r>
-      <w:r>
-        <w:t xml:space="preserve">”</w:t>
-      </w:r>
-      <w:r>
-        <w:t xml:space="preserve">. Restringiu-se o período específico de exploração nas bases de dados de publicações científicas entre os anos de 2008 e 2020 e em diferentes idiomas, pois este foi o período em que o questionário</w:t>
-      </w:r>
-      <w:r>
-        <w:t xml:space="preserve"> </w:t>
-      </w:r>
-      <w:r>
-        <w:t xml:space="preserve">“</w:t>
-      </w:r>
-      <w:r>
-        <w:t xml:space="preserve">Estilos de uso do espaço virtual</w:t>
-      </w:r>
-      <w:r>
-        <w:t xml:space="preserve">”</w:t>
-      </w:r>
-      <w:r>
-        <w:t xml:space="preserve"> </w:t>
-      </w:r>
-      <w:r>
-        <w:t xml:space="preserve">foi desenvolvido e aplicado por diferentes investigadores em diferentes países.</w:t>
-      </w:r>
-      <w:r>
-        <w:br/>
-      </w:r>
-      <w:r>
-        <w:t xml:space="preserve">Parte desta etapa foi realizada em Portugal, durante o ano de 2018, período em que a pesquisadora realizou o estágio doutoral na Universidade Aberta (UAb) de Lisboa. Após este período imersivo da pesquisa, a pesquisa bibliográfica e documental continuou quando do retorno ao Brasil, estendendo-se até o ano de 2020.</w:t>
-      </w:r>
-      <w:r>
-        <w:br/>
-      </w:r>
-      <w:r>
-        <w:t xml:space="preserve">O resumo dos resultados desta busca exploratória e bibliográfica pode ser visualizado no Anexo 1. Foram selecionados trinta e nove resultados encontrados com base nesta busca específica, conforme demonstrado no Quadro 5. Parte deste resultado foi utilizado para compor as referências desta investigação, além de subsidiar o referencial teórico.</w:t>
-      </w:r>
-    </w:p>
-    <w:p>
-      <w:pPr>
-        <w:pStyle w:val="BodyText"/>
-      </w:pPr>
-      <w:r>
-        <w:t xml:space="preserve">Quadro 5: Resultado do levantamento Bibliográfico (2008-2020)</w:t>
       </w:r>
     </w:p>
     <w:tbl>
@@ -2028,8 +1295,10 @@
       </w:tblPr>
       <w:tblGrid>
         <w:gridCol w:w="1584"/>
-        <w:gridCol w:w="4020"/>
-        <w:gridCol w:w="2315"/>
+        <w:gridCol w:w="1584"/>
+        <w:gridCol w:w="1584"/>
+        <w:gridCol w:w="1584"/>
+        <w:gridCol w:w="1584"/>
       </w:tblGrid>
       <w:tr>
         <w:trPr>
@@ -2043,31 +1312,79 @@
               <w:jc w:val="left"/>
             </w:pPr>
             <w:r>
-              <w:t xml:space="preserve">Palavra-chave</w:t>
-            </w:r>
-          </w:p>
-        </w:tc>
-        <w:tc>
-          <w:tcPr/>
-          <w:p>
-            <w:pPr>
-              <w:pStyle w:val="Compact"/>
-              <w:jc w:val="center"/>
-            </w:pPr>
-            <w:r>
-              <w:t xml:space="preserve">Biblioteca do Conhecimento Online</w:t>
-            </w:r>
-          </w:p>
-        </w:tc>
-        <w:tc>
-          <w:tcPr/>
-          <w:p>
-            <w:pPr>
-              <w:pStyle w:val="Compact"/>
-              <w:jc w:val="center"/>
-            </w:pPr>
-            <w:r>
-              <w:t xml:space="preserve">Google acadêmico Portugal</w:t>
+              <w:t xml:space="preserve">Base de dados</w:t>
+            </w:r>
+          </w:p>
+        </w:tc>
+        <w:tc>
+          <w:tcPr/>
+          <w:p>
+            <w:pPr>
+              <w:pStyle w:val="Compact"/>
+              <w:jc w:val="center"/>
+            </w:pPr>
+            <w:r>
+              <w:t xml:space="preserve">Palavra-chave 1</w:t>
+            </w:r>
+            <w:r>
+              <w:rPr>
+                <w:rStyle w:val="FootnoteReference"/>
+              </w:rPr>
+              <w:footnoteReference w:id="30"/>
+            </w:r>
+          </w:p>
+        </w:tc>
+        <w:tc>
+          <w:tcPr/>
+          <w:p>
+            <w:pPr>
+              <w:pStyle w:val="Compact"/>
+              <w:jc w:val="center"/>
+            </w:pPr>
+            <w:r>
+              <w:t xml:space="preserve">Palavra-chave 2</w:t>
+            </w:r>
+            <w:r>
+              <w:rPr>
+                <w:rStyle w:val="FootnoteReference"/>
+              </w:rPr>
+              <w:footnoteReference w:id="31"/>
+            </w:r>
+          </w:p>
+        </w:tc>
+        <w:tc>
+          <w:tcPr/>
+          <w:p>
+            <w:pPr>
+              <w:pStyle w:val="Compact"/>
+              <w:jc w:val="center"/>
+            </w:pPr>
+            <w:r>
+              <w:t xml:space="preserve">Palavra-chave 3</w:t>
+            </w:r>
+            <w:r>
+              <w:rPr>
+                <w:rStyle w:val="FootnoteReference"/>
+              </w:rPr>
+              <w:footnoteReference w:id="32"/>
+            </w:r>
+          </w:p>
+        </w:tc>
+        <w:tc>
+          <w:tcPr/>
+          <w:p>
+            <w:pPr>
+              <w:pStyle w:val="Compact"/>
+              <w:jc w:val="center"/>
+            </w:pPr>
+            <w:r>
+              <w:t xml:space="preserve">Palavra-chave 4</w:t>
+            </w:r>
+            <w:r>
+              <w:rPr>
+                <w:rStyle w:val="FootnoteReference"/>
+              </w:rPr>
+              <w:footnoteReference w:id="33"/>
             </w:r>
           </w:p>
         </w:tc>
@@ -2080,32 +1397,61 @@
               <w:pStyle w:val="Compact"/>
               <w:jc w:val="left"/>
             </w:pPr>
-            <w:r>
-              <w:t xml:space="preserve">estilos de uso del espacio virtual</w:t>
-            </w:r>
-          </w:p>
-        </w:tc>
-        <w:tc>
-          <w:tcPr/>
-          <w:p>
-            <w:pPr>
-              <w:pStyle w:val="Compact"/>
-              <w:jc w:val="center"/>
-            </w:pPr>
-            <w:r>
-              <w:t xml:space="preserve">2</w:t>
-            </w:r>
-          </w:p>
-        </w:tc>
-        <w:tc>
-          <w:tcPr/>
-          <w:p>
-            <w:pPr>
-              <w:pStyle w:val="Compact"/>
-              <w:jc w:val="center"/>
-            </w:pPr>
-            <w:r>
-              <w:t xml:space="preserve">10</w:t>
+            <w:hyperlink r:id="rId21">
+              <w:r>
+                <w:rPr>
+                  <w:rStyle w:val="Hyperlink"/>
+                </w:rPr>
+                <w:t xml:space="preserve">https://scholar.google.pt/</w:t>
+              </w:r>
+            </w:hyperlink>
+          </w:p>
+        </w:tc>
+        <w:tc>
+          <w:tcPr/>
+          <w:p>
+            <w:pPr>
+              <w:pStyle w:val="Compact"/>
+              <w:jc w:val="center"/>
+            </w:pPr>
+            <w:r>
+              <w:t xml:space="preserve">380</w:t>
+            </w:r>
+          </w:p>
+        </w:tc>
+        <w:tc>
+          <w:tcPr/>
+          <w:p>
+            <w:pPr>
+              <w:pStyle w:val="Compact"/>
+              <w:jc w:val="center"/>
+            </w:pPr>
+            <w:r>
+              <w:t xml:space="preserve">1.270</w:t>
+            </w:r>
+          </w:p>
+        </w:tc>
+        <w:tc>
+          <w:tcPr/>
+          <w:p>
+            <w:pPr>
+              <w:pStyle w:val="Compact"/>
+              <w:jc w:val="center"/>
+            </w:pPr>
+            <w:r>
+              <w:t xml:space="preserve">17.300</w:t>
+            </w:r>
+          </w:p>
+        </w:tc>
+        <w:tc>
+          <w:tcPr/>
+          <w:p>
+            <w:pPr>
+              <w:pStyle w:val="Compact"/>
+              <w:jc w:val="center"/>
+            </w:pPr>
+            <w:r>
+              <w:t xml:space="preserve">355</w:t>
             </w:r>
           </w:p>
         </w:tc>
@@ -2118,32 +1464,61 @@
               <w:pStyle w:val="Compact"/>
               <w:jc w:val="left"/>
             </w:pPr>
-            <w:r>
-              <w:t xml:space="preserve">estilos de uso do espaço virtual</w:t>
-            </w:r>
-          </w:p>
-        </w:tc>
-        <w:tc>
-          <w:tcPr/>
-          <w:p>
-            <w:pPr>
-              <w:pStyle w:val="Compact"/>
-              <w:jc w:val="center"/>
-            </w:pPr>
-            <w:r>
-              <w:t xml:space="preserve">6</w:t>
-            </w:r>
-          </w:p>
-        </w:tc>
-        <w:tc>
-          <w:tcPr/>
-          <w:p>
-            <w:pPr>
-              <w:pStyle w:val="Compact"/>
-              <w:jc w:val="center"/>
-            </w:pPr>
-            <w:r>
-              <w:t xml:space="preserve">15</w:t>
+            <w:hyperlink r:id="rId22">
+              <w:r>
+                <w:rPr>
+                  <w:rStyle w:val="Hyperlink"/>
+                </w:rPr>
+                <w:t xml:space="preserve">https://www.b-on.pt/</w:t>
+              </w:r>
+            </w:hyperlink>
+          </w:p>
+        </w:tc>
+        <w:tc>
+          <w:tcPr/>
+          <w:p>
+            <w:pPr>
+              <w:pStyle w:val="Compact"/>
+              <w:jc w:val="center"/>
+            </w:pPr>
+            <w:r>
+              <w:t xml:space="preserve">0</w:t>
+            </w:r>
+          </w:p>
+        </w:tc>
+        <w:tc>
+          <w:tcPr/>
+          <w:p>
+            <w:pPr>
+              <w:pStyle w:val="Compact"/>
+              <w:jc w:val="center"/>
+            </w:pPr>
+            <w:r>
+              <w:t xml:space="preserve">0</w:t>
+            </w:r>
+          </w:p>
+        </w:tc>
+        <w:tc>
+          <w:tcPr/>
+          <w:p>
+            <w:pPr>
+              <w:pStyle w:val="Compact"/>
+              <w:jc w:val="center"/>
+            </w:pPr>
+            <w:r>
+              <w:t xml:space="preserve">0</w:t>
+            </w:r>
+          </w:p>
+        </w:tc>
+        <w:tc>
+          <w:tcPr/>
+          <w:p>
+            <w:pPr>
+              <w:pStyle w:val="Compact"/>
+              <w:jc w:val="center"/>
+            </w:pPr>
+            <w:r>
+              <w:t xml:space="preserve">0</w:t>
             </w:r>
           </w:p>
         </w:tc>
@@ -2156,32 +1531,61 @@
               <w:pStyle w:val="Compact"/>
               <w:jc w:val="left"/>
             </w:pPr>
-            <w:r>
-              <w:t xml:space="preserve">questionário estilos de uso do espaço virtual</w:t>
-            </w:r>
-          </w:p>
-        </w:tc>
-        <w:tc>
-          <w:tcPr/>
-          <w:p>
-            <w:pPr>
-              <w:pStyle w:val="Compact"/>
-              <w:jc w:val="center"/>
-            </w:pPr>
-            <w:r>
-              <w:t xml:space="preserve">1</w:t>
-            </w:r>
-          </w:p>
-        </w:tc>
-        <w:tc>
-          <w:tcPr/>
-          <w:p>
-            <w:pPr>
-              <w:pStyle w:val="Compact"/>
-              <w:jc w:val="center"/>
-            </w:pPr>
-            <w:r>
-              <w:t xml:space="preserve">5</w:t>
+            <w:hyperlink r:id="rId23">
+              <w:r>
+                <w:rPr>
+                  <w:rStyle w:val="Hyperlink"/>
+                </w:rPr>
+                <w:t xml:space="preserve">https://repositorioaberto.uab.pt/</w:t>
+              </w:r>
+            </w:hyperlink>
+          </w:p>
+        </w:tc>
+        <w:tc>
+          <w:tcPr/>
+          <w:p>
+            <w:pPr>
+              <w:pStyle w:val="Compact"/>
+              <w:jc w:val="center"/>
+            </w:pPr>
+            <w:r>
+              <w:t xml:space="preserve">2.311</w:t>
+            </w:r>
+          </w:p>
+        </w:tc>
+        <w:tc>
+          <w:tcPr/>
+          <w:p>
+            <w:pPr>
+              <w:pStyle w:val="Compact"/>
+              <w:jc w:val="center"/>
+            </w:pPr>
+            <w:r>
+              <w:t xml:space="preserve">1.155</w:t>
+            </w:r>
+          </w:p>
+        </w:tc>
+        <w:tc>
+          <w:tcPr/>
+          <w:p>
+            <w:pPr>
+              <w:pStyle w:val="Compact"/>
+              <w:jc w:val="center"/>
+            </w:pPr>
+            <w:r>
+              <w:t xml:space="preserve">1.935</w:t>
+            </w:r>
+          </w:p>
+        </w:tc>
+        <w:tc>
+          <w:tcPr/>
+          <w:p>
+            <w:pPr>
+              <w:pStyle w:val="Compact"/>
+              <w:jc w:val="center"/>
+            </w:pPr>
+            <w:r>
+              <w:t xml:space="preserve">1.222</w:t>
             </w:r>
           </w:p>
         </w:tc>
@@ -2194,36 +1598,324 @@
               <w:pStyle w:val="Compact"/>
               <w:jc w:val="left"/>
             </w:pPr>
-            <w:r>
-              <w:rPr>
-                <w:bCs/>
-                <w:b/>
-              </w:rPr>
-              <w:t xml:space="preserve">Total</w:t>
-            </w:r>
-          </w:p>
-        </w:tc>
-        <w:tc>
-          <w:tcPr/>
-          <w:p>
-            <w:pPr>
-              <w:pStyle w:val="Compact"/>
-              <w:jc w:val="center"/>
-            </w:pPr>
-            <w:r>
-              <w:t xml:space="preserve">9</w:t>
-            </w:r>
-          </w:p>
-        </w:tc>
-        <w:tc>
-          <w:tcPr/>
-          <w:p>
-            <w:pPr>
-              <w:pStyle w:val="Compact"/>
-              <w:jc w:val="center"/>
-            </w:pPr>
-            <w:r>
-              <w:t xml:space="preserve">30</w:t>
+            <w:hyperlink r:id="rId24">
+              <w:r>
+                <w:rPr>
+                  <w:rStyle w:val="Hyperlink"/>
+                </w:rPr>
+                <w:t xml:space="preserve">https://www.rcaap.pt/</w:t>
+              </w:r>
+            </w:hyperlink>
+          </w:p>
+        </w:tc>
+        <w:tc>
+          <w:tcPr/>
+          <w:p>
+            <w:pPr>
+              <w:pStyle w:val="Compact"/>
+              <w:jc w:val="center"/>
+            </w:pPr>
+            <w:r>
+              <w:t xml:space="preserve">476</w:t>
+            </w:r>
+          </w:p>
+        </w:tc>
+        <w:tc>
+          <w:tcPr/>
+          <w:p>
+            <w:pPr>
+              <w:pStyle w:val="Compact"/>
+              <w:jc w:val="center"/>
+            </w:pPr>
+            <w:r>
+              <w:t xml:space="preserve">405</w:t>
+            </w:r>
+          </w:p>
+        </w:tc>
+        <w:tc>
+          <w:tcPr/>
+          <w:p>
+            <w:pPr>
+              <w:pStyle w:val="Compact"/>
+              <w:jc w:val="center"/>
+            </w:pPr>
+            <w:r>
+              <w:t xml:space="preserve">621</w:t>
+            </w:r>
+          </w:p>
+        </w:tc>
+        <w:tc>
+          <w:tcPr/>
+          <w:p>
+            <w:pPr>
+              <w:pStyle w:val="Compact"/>
+              <w:jc w:val="center"/>
+            </w:pPr>
+            <w:r>
+              <w:t xml:space="preserve">524</w:t>
+            </w:r>
+          </w:p>
+        </w:tc>
+      </w:tr>
+      <w:tr>
+        <w:tc>
+          <w:tcPr/>
+          <w:p>
+            <w:pPr>
+              <w:pStyle w:val="Compact"/>
+              <w:jc w:val="left"/>
+            </w:pPr>
+            <w:hyperlink r:id="rId25">
+              <w:r>
+                <w:rPr>
+                  <w:rStyle w:val="Hyperlink"/>
+                </w:rPr>
+                <w:t xml:space="preserve">https://repositorio.unesp.br/</w:t>
+              </w:r>
+            </w:hyperlink>
+          </w:p>
+        </w:tc>
+        <w:tc>
+          <w:tcPr/>
+          <w:p>
+            <w:pPr>
+              <w:pStyle w:val="Compact"/>
+              <w:jc w:val="center"/>
+            </w:pPr>
+            <w:r>
+              <w:t xml:space="preserve">22.126</w:t>
+            </w:r>
+          </w:p>
+        </w:tc>
+        <w:tc>
+          <w:tcPr/>
+          <w:p>
+            <w:pPr>
+              <w:pStyle w:val="Compact"/>
+              <w:jc w:val="center"/>
+            </w:pPr>
+            <w:r>
+              <w:t xml:space="preserve">1.145</w:t>
+            </w:r>
+          </w:p>
+        </w:tc>
+        <w:tc>
+          <w:tcPr/>
+          <w:p>
+            <w:pPr>
+              <w:pStyle w:val="Compact"/>
+              <w:jc w:val="center"/>
+            </w:pPr>
+            <w:r>
+              <w:t xml:space="preserve">7.909</w:t>
+            </w:r>
+          </w:p>
+        </w:tc>
+        <w:tc>
+          <w:tcPr/>
+          <w:p>
+            <w:pPr>
+              <w:pStyle w:val="Compact"/>
+              <w:jc w:val="center"/>
+            </w:pPr>
+            <w:r>
+              <w:t xml:space="preserve">4.248</w:t>
+            </w:r>
+          </w:p>
+        </w:tc>
+      </w:tr>
+      <w:tr>
+        <w:tc>
+          <w:tcPr/>
+          <w:p>
+            <w:pPr>
+              <w:pStyle w:val="Compact"/>
+              <w:jc w:val="left"/>
+            </w:pPr>
+            <w:hyperlink r:id="rId26">
+              <w:r>
+                <w:rPr>
+                  <w:rStyle w:val="Hyperlink"/>
+                </w:rPr>
+                <w:t xml:space="preserve">https://scholar.google.com.br/</w:t>
+              </w:r>
+            </w:hyperlink>
+          </w:p>
+        </w:tc>
+        <w:tc>
+          <w:tcPr/>
+          <w:p>
+            <w:pPr>
+              <w:pStyle w:val="Compact"/>
+              <w:jc w:val="center"/>
+            </w:pPr>
+            <w:r>
+              <w:t xml:space="preserve">17.000</w:t>
+            </w:r>
+          </w:p>
+        </w:tc>
+        <w:tc>
+          <w:tcPr/>
+          <w:p>
+            <w:pPr>
+              <w:pStyle w:val="Compact"/>
+              <w:jc w:val="center"/>
+            </w:pPr>
+            <w:r>
+              <w:t xml:space="preserve">1.280</w:t>
+            </w:r>
+          </w:p>
+        </w:tc>
+        <w:tc>
+          <w:tcPr/>
+          <w:p>
+            <w:pPr>
+              <w:pStyle w:val="Compact"/>
+              <w:jc w:val="center"/>
+            </w:pPr>
+            <w:r>
+              <w:t xml:space="preserve">16.700</w:t>
+            </w:r>
+          </w:p>
+        </w:tc>
+        <w:tc>
+          <w:tcPr/>
+          <w:p>
+            <w:pPr>
+              <w:pStyle w:val="Compact"/>
+              <w:jc w:val="center"/>
+            </w:pPr>
+            <w:r>
+              <w:t xml:space="preserve">356</w:t>
+            </w:r>
+          </w:p>
+        </w:tc>
+      </w:tr>
+      <w:tr>
+        <w:tc>
+          <w:tcPr/>
+          <w:p>
+            <w:pPr>
+              <w:pStyle w:val="Compact"/>
+              <w:jc w:val="left"/>
+            </w:pPr>
+            <w:hyperlink r:id="rId27">
+              <w:r>
+                <w:rPr>
+                  <w:rStyle w:val="Hyperlink"/>
+                </w:rPr>
+                <w:t xml:space="preserve">https://scielo.org/</w:t>
+              </w:r>
+            </w:hyperlink>
+          </w:p>
+        </w:tc>
+        <w:tc>
+          <w:tcPr/>
+          <w:p>
+            <w:pPr>
+              <w:pStyle w:val="Compact"/>
+              <w:jc w:val="center"/>
+            </w:pPr>
+            <w:r>
+              <w:t xml:space="preserve">36</w:t>
+            </w:r>
+          </w:p>
+        </w:tc>
+        <w:tc>
+          <w:tcPr/>
+          <w:p>
+            <w:pPr>
+              <w:pStyle w:val="Compact"/>
+              <w:jc w:val="center"/>
+            </w:pPr>
+            <w:r>
+              <w:t xml:space="preserve">32</w:t>
+            </w:r>
+          </w:p>
+        </w:tc>
+        <w:tc>
+          <w:tcPr/>
+          <w:p>
+            <w:pPr>
+              <w:pStyle w:val="Compact"/>
+              <w:jc w:val="center"/>
+            </w:pPr>
+            <w:r>
+              <w:t xml:space="preserve">131</w:t>
+            </w:r>
+          </w:p>
+        </w:tc>
+        <w:tc>
+          <w:tcPr/>
+          <w:p>
+            <w:pPr>
+              <w:pStyle w:val="Compact"/>
+              <w:jc w:val="center"/>
+            </w:pPr>
+            <w:r>
+              <w:t xml:space="preserve">78</w:t>
+            </w:r>
+          </w:p>
+        </w:tc>
+      </w:tr>
+      <w:tr>
+        <w:tc>
+          <w:tcPr/>
+          <w:p>
+            <w:pPr>
+              <w:pStyle w:val="Compact"/>
+              <w:jc w:val="left"/>
+            </w:pPr>
+            <w:r>
+              <w:t xml:space="preserve">Totais</w:t>
+            </w:r>
+          </w:p>
+        </w:tc>
+        <w:tc>
+          <w:tcPr/>
+          <w:p>
+            <w:pPr>
+              <w:pStyle w:val="Compact"/>
+              <w:jc w:val="center"/>
+            </w:pPr>
+            <w:r>
+              <w:t xml:space="preserve">42.329</w:t>
+            </w:r>
+          </w:p>
+        </w:tc>
+        <w:tc>
+          <w:tcPr/>
+          <w:p>
+            <w:pPr>
+              <w:pStyle w:val="Compact"/>
+              <w:jc w:val="center"/>
+            </w:pPr>
+            <w:r>
+              <w:t xml:space="preserve">5.287</w:t>
+            </w:r>
+          </w:p>
+        </w:tc>
+        <w:tc>
+          <w:tcPr/>
+          <w:p>
+            <w:pPr>
+              <w:pStyle w:val="Compact"/>
+              <w:jc w:val="center"/>
+            </w:pPr>
+            <w:r>
+              <w:t xml:space="preserve">44.596</w:t>
+            </w:r>
+          </w:p>
+        </w:tc>
+        <w:tc>
+          <w:tcPr/>
+          <w:p>
+            <w:pPr>
+              <w:pStyle w:val="Compact"/>
+              <w:jc w:val="center"/>
+            </w:pPr>
+            <w:r>
+              <w:t xml:space="preserve">6.783</w:t>
             </w:r>
           </w:p>
         </w:tc>
@@ -2242,7 +1934,31 @@
         <w:pStyle w:val="BodyText"/>
       </w:pPr>
       <w:r>
-        <w:t xml:space="preserve">Após realizada a pesquisa exploratória com as palavras-chave:</w:t>
+        <w:t xml:space="preserve">Como pode ser aferido pelo Quadro 4, a pesquisa exploratória realizada com as quatro palavras-chave selecionadas também resultou em um número considerável de artigos, dissertações, teses e livros, similar ao que pôde ser constatato nas buscas referentes ao Quadro 3.</w:t>
+      </w:r>
+      <w:r>
+        <w:br/>
+      </w:r>
+      <w:r>
+        <w:t xml:space="preserve">Dentre o total de resultados apresentados, destacam-se, no Quadro 4, os diversos tipos de fontes que aparecem como resultados, dentre eles: revistas acadêmicas, resenhas, relatórios, publicações da especialidade, entre outros.</w:t>
+      </w:r>
+      <w:r>
+        <w:br/>
+      </w:r>
+      <w:r>
+        <w:t xml:space="preserve">Pelo conjunto de documentos obtidos na busca, inferiu-se que um número reduzido de conteúdo bibliográfico e documental alcançado seriam efetivamente pertinentes a esta investigação.</w:t>
+      </w:r>
+      <w:r>
+        <w:t xml:space="preserve"> </w:t>
+      </w:r>
+      <w:r>
+        <w:t xml:space="preserve">Desta forma, de acordo com o roteiro RACI e por meio de leitura parcimoniosa dos resumos das publicações, selecionou-se de forma criteriosa os materiais que constam nas referências bibliográficas desta pesquisa.</w:t>
+      </w:r>
+      <w:r>
+        <w:br/>
+      </w:r>
+      <w:r>
+        <w:t xml:space="preserve">Para a construção da fundamentação teórica do item 2.2, intitulado como:</w:t>
       </w:r>
       <w:r>
         <w:t xml:space="preserve"> </w:t>
@@ -2251,13 +1967,13 @@
         <w:t xml:space="preserve">“</w:t>
       </w:r>
       <w:r>
-        <w:t xml:space="preserve">estilos de uso del espacio virtual</w:t>
+        <w:t xml:space="preserve">os estilos de uso do espaço virtual</w:t>
       </w:r>
       <w:r>
         <w:t xml:space="preserve">”</w:t>
       </w:r>
       <w:r>
-        <w:t xml:space="preserve">,</w:t>
+        <w:t xml:space="preserve">, utilizou-se o roteiro RACI para a investigação exploratória e bibliográfica, além de buscas em bases de dados disponíveis online utilizando-se das palavras-chave:</w:t>
       </w:r>
       <w:r>
         <w:t xml:space="preserve"> </w:t>
@@ -2272,6 +1988,21 @@
         <w:t xml:space="preserve">”</w:t>
       </w:r>
       <w:r>
+        <w:t xml:space="preserve">;</w:t>
+      </w:r>
+      <w:r>
+        <w:t xml:space="preserve"> </w:t>
+      </w:r>
+      <w:r>
+        <w:t xml:space="preserve">“</w:t>
+      </w:r>
+      <w:r>
+        <w:t xml:space="preserve">questionário estilos de uso do espaço virtual</w:t>
+      </w:r>
+      <w:r>
+        <w:t xml:space="preserve">”</w:t>
+      </w:r>
+      <w:r>
         <w:t xml:space="preserve"> </w:t>
       </w:r>
       <w:r>
@@ -2284,28 +2015,67 @@
         <w:t xml:space="preserve">“</w:t>
       </w:r>
       <w:r>
-        <w:t xml:space="preserve">questionário estilos de uso do espaço virtual</w:t>
+        <w:t xml:space="preserve">uso do espaço virtual</w:t>
       </w:r>
       <w:r>
         <w:t xml:space="preserve">”</w:t>
       </w:r>
       <w:r>
-        <w:t xml:space="preserve"> </w:t>
-      </w:r>
-      <w:r>
-        <w:t xml:space="preserve">obteve-se um resultado relevante, mesmo limitando-se o período de pesquisa entre 2008 a 2020. Foram alcançados o total de 39 documentos, compreendendo-se artigos, dissertações, teses e livros. Os resultados da pesquisa nas bases de dados Biblioteca do Conhecimento Online (B-on) e Google acadêmico, ambos de Portugal, está demonstrado no Quadro 5.</w:t>
+        <w:t xml:space="preserve">.</w:t>
+      </w:r>
+      <w:r>
+        <w:t xml:space="preserve"> </w:t>
+      </w:r>
+      <w:r>
+        <w:t xml:space="preserve">Restringiu-se o período específico de exploração nas bases de dados de publicações científicas entre os anos de 2008 e 2020 e em diferentes idiomas, pois este foi o período em que o questionário</w:t>
+      </w:r>
+      <w:r>
+        <w:t xml:space="preserve"> </w:t>
+      </w:r>
+      <w:r>
+        <w:t xml:space="preserve">“</w:t>
+      </w:r>
+      <w:r>
+        <w:t xml:space="preserve">Estilos de uso do espaço virtual</w:t>
+      </w:r>
+      <w:r>
+        <w:t xml:space="preserve">”</w:t>
+      </w:r>
+      <w:r>
+        <w:t xml:space="preserve"> </w:t>
+      </w:r>
+      <w:r>
+        <w:t xml:space="preserve">foi desenvolvido e aplicado por diferentes investigadores em diferentes países.</w:t>
       </w:r>
       <w:r>
         <w:br/>
       </w:r>
       <w:r>
-        <w:t xml:space="preserve">A partir dessa busca exploratória e bibliográfica, foi realizada uma análise documental para a seleção do material com o auxílio do RACI, o roteiro de análise de conteúdo para investigação (Tabela ???), desenvolvido com objetivo de selecionar o material pertinente para esta tese. A escolha dos documentos baseou-se em critérios de análise nas dimensões de exploração, análise, e seleção para a identificação dos temas relacionados aos estilos de uso do espaço virtual, componentes do roteiro de análise de conteúdo. Além do RACI, a seleção também foi fundamentada em critérios baseados em estudos e pesquisas realizados anteriormente ao desenvolvimento deste trabalho pela pesquisadora.</w:t>
+        <w:t xml:space="preserve">Parte desta etapa foi realizada em Portugal, durante o ano de 2018, período em que a pesquisadora realizou o estágio doutoral na Universidade Aberta (UAb) de Lisboa.</w:t>
+      </w:r>
+      <w:r>
+        <w:t xml:space="preserve"> </w:t>
+      </w:r>
+      <w:r>
+        <w:t xml:space="preserve">Após este período imersivo da pesquisa, a pesquisa bibliográfica e documental continuou quando do retorno ao Brasil, estendendo-se até o ano de 2020.</w:t>
       </w:r>
       <w:r>
         <w:br/>
       </w:r>
       <w:r>
-        <w:t xml:space="preserve">Em síntese, o estudo bibliográfico e exploratório identificou o material utilizado para subsidiar inicialmente a investigação, que resultou nos documentos relacionados no Quadro 6:</w:t>
+        <w:t xml:space="preserve">O resumo dos resultados desta busca exploratória e bibliográfica pode ser visualizado no Anexo 1.</w:t>
+      </w:r>
+      <w:r>
+        <w:t xml:space="preserve"> </w:t>
+      </w:r>
+      <w:r>
+        <w:t xml:space="preserve">Foram selecionados trinta e nove resultados encontrados com base nesta busca específica, conforme demonstrado no Quadro 5.</w:t>
+      </w:r>
+      <w:r>
+        <w:t xml:space="preserve"> </w:t>
+      </w:r>
+      <w:r>
+        <w:t xml:space="preserve">Parte deste resultado foi utilizado para compor as referências desta investigação, além de subsidiar o referencial teórico.</w:t>
       </w:r>
     </w:p>
     <w:p>
@@ -2313,7 +2083,7 @@
         <w:pStyle w:val="BodyText"/>
       </w:pPr>
       <w:r>
-        <w:t xml:space="preserve">Quadro 6: Estudo bibliográfico e exploratório no período de 2008 a 2020</w:t>
+        <w:t xml:space="preserve">Quadro 5: Resultado do levantamento Bibliográfico (2008-2020)</w:t>
       </w:r>
     </w:p>
     <w:tbl>
@@ -2323,9 +2093,9 @@
         <w:tblLook w:firstRow="1" w:lastRow="0" w:firstColumn="0" w:lastColumn="0" w:noHBand="0" w:noVBand="0" w:val="0020"/>
       </w:tblPr>
       <w:tblGrid>
-        <w:gridCol w:w="2926"/>
-        <w:gridCol w:w="1721"/>
-        <w:gridCol w:w="3271"/>
+        <w:gridCol w:w="1870"/>
+        <w:gridCol w:w="3850"/>
+        <w:gridCol w:w="2200"/>
       </w:tblGrid>
       <w:tr>
         <w:trPr>
@@ -2339,31 +2109,31 @@
               <w:jc w:val="left"/>
             </w:pPr>
             <w:r>
-              <w:t xml:space="preserve">Tipo de documento</w:t>
-            </w:r>
-          </w:p>
-        </w:tc>
-        <w:tc>
-          <w:tcPr/>
-          <w:p>
-            <w:pPr>
-              <w:pStyle w:val="Compact"/>
-              <w:jc w:val="center"/>
-            </w:pPr>
-            <w:r>
-              <w:t xml:space="preserve">Quantidade</w:t>
-            </w:r>
-          </w:p>
-        </w:tc>
-        <w:tc>
-          <w:tcPr/>
-          <w:p>
-            <w:pPr>
-              <w:pStyle w:val="Compact"/>
-              <w:jc w:val="center"/>
-            </w:pPr>
-            <w:r>
-              <w:t xml:space="preserve">Autores</w:t>
+              <w:t xml:space="preserve">Palavra-chave</w:t>
+            </w:r>
+          </w:p>
+        </w:tc>
+        <w:tc>
+          <w:tcPr/>
+          <w:p>
+            <w:pPr>
+              <w:pStyle w:val="Compact"/>
+              <w:jc w:val="center"/>
+            </w:pPr>
+            <w:r>
+              <w:t xml:space="preserve">Biblioteca do Conhecimento Online</w:t>
+            </w:r>
+          </w:p>
+        </w:tc>
+        <w:tc>
+          <w:tcPr/>
+          <w:p>
+            <w:pPr>
+              <w:pStyle w:val="Compact"/>
+              <w:jc w:val="center"/>
+            </w:pPr>
+            <w:r>
+              <w:t xml:space="preserve">Google acadêmico Portugal</w:t>
             </w:r>
           </w:p>
         </w:tc>
@@ -2377,31 +2147,31 @@
               <w:jc w:val="left"/>
             </w:pPr>
             <w:r>
-              <w:t xml:space="preserve">Artigos</w:t>
-            </w:r>
-          </w:p>
-        </w:tc>
-        <w:tc>
-          <w:tcPr/>
-          <w:p>
-            <w:pPr>
-              <w:pStyle w:val="Compact"/>
-              <w:jc w:val="center"/>
-            </w:pPr>
-            <w:r>
-              <w:t xml:space="preserve">3</w:t>
-            </w:r>
-          </w:p>
-        </w:tc>
-        <w:tc>
-          <w:tcPr/>
-          <w:p>
-            <w:pPr>
-              <w:pStyle w:val="Compact"/>
-              <w:jc w:val="center"/>
-            </w:pPr>
-            <w:r>
-              <w:t xml:space="preserve">TERÇARIOL, A. A. L.; BARROS, D. M. V. (2017); MIRANDA, L.; MORAIS, C.; GOULÃO, F.; BARROS, D. M.V.; (2012); ARANDA, P. C. G.; POLANCO, P. O. P.; HERRERA, P. J. C. (2017).</w:t>
+              <w:t xml:space="preserve">estilos de uso del espacio virtual</w:t>
+            </w:r>
+          </w:p>
+        </w:tc>
+        <w:tc>
+          <w:tcPr/>
+          <w:p>
+            <w:pPr>
+              <w:pStyle w:val="Compact"/>
+              <w:jc w:val="center"/>
+            </w:pPr>
+            <w:r>
+              <w:t xml:space="preserve">2</w:t>
+            </w:r>
+          </w:p>
+        </w:tc>
+        <w:tc>
+          <w:tcPr/>
+          <w:p>
+            <w:pPr>
+              <w:pStyle w:val="Compact"/>
+              <w:jc w:val="center"/>
+            </w:pPr>
+            <w:r>
+              <w:t xml:space="preserve">10</w:t>
             </w:r>
           </w:p>
         </w:tc>
@@ -2415,31 +2185,31 @@
               <w:jc w:val="left"/>
             </w:pPr>
             <w:r>
-              <w:t xml:space="preserve">Dissertações</w:t>
-            </w:r>
-          </w:p>
-        </w:tc>
-        <w:tc>
-          <w:tcPr/>
-          <w:p>
-            <w:pPr>
-              <w:pStyle w:val="Compact"/>
-              <w:jc w:val="center"/>
-            </w:pPr>
-            <w:r>
-              <w:t xml:space="preserve">3</w:t>
-            </w:r>
-          </w:p>
-        </w:tc>
-        <w:tc>
-          <w:tcPr/>
-          <w:p>
-            <w:pPr>
-              <w:pStyle w:val="Compact"/>
-              <w:jc w:val="center"/>
-            </w:pPr>
-            <w:r>
-              <w:t xml:space="preserve">FREITAS, J. M. A. (2013); MENDES, A. G. L. M. (2015); SILVA, A. C. (2011).</w:t>
+              <w:t xml:space="preserve">estilos de uso do espaço virtual</w:t>
+            </w:r>
+          </w:p>
+        </w:tc>
+        <w:tc>
+          <w:tcPr/>
+          <w:p>
+            <w:pPr>
+              <w:pStyle w:val="Compact"/>
+              <w:jc w:val="center"/>
+            </w:pPr>
+            <w:r>
+              <w:t xml:space="preserve">6</w:t>
+            </w:r>
+          </w:p>
+        </w:tc>
+        <w:tc>
+          <w:tcPr/>
+          <w:p>
+            <w:pPr>
+              <w:pStyle w:val="Compact"/>
+              <w:jc w:val="center"/>
+            </w:pPr>
+            <w:r>
+              <w:t xml:space="preserve">15</w:t>
             </w:r>
           </w:p>
         </w:tc>
@@ -2453,31 +2223,73 @@
               <w:jc w:val="left"/>
             </w:pPr>
             <w:r>
-              <w:t xml:space="preserve">Teses</w:t>
-            </w:r>
-          </w:p>
-        </w:tc>
-        <w:tc>
-          <w:tcPr/>
-          <w:p>
-            <w:pPr>
-              <w:pStyle w:val="Compact"/>
-              <w:jc w:val="center"/>
-            </w:pPr>
-            <w:r>
-              <w:t xml:space="preserve">4</w:t>
-            </w:r>
-          </w:p>
-        </w:tc>
-        <w:tc>
-          <w:tcPr/>
-          <w:p>
-            <w:pPr>
-              <w:pStyle w:val="Compact"/>
-              <w:jc w:val="center"/>
-            </w:pPr>
-            <w:r>
-              <w:t xml:space="preserve">LESSA, V. E. (2018); GOMES, F. D. (2018); FERNANDES, F. (2018); BARRERA, A. V.; GAYTAN, B. G. R.; MANCILLA, M. A. A. (2016).</w:t>
+              <w:t xml:space="preserve">questionário estilos de uso do espaço virtual</w:t>
+            </w:r>
+          </w:p>
+        </w:tc>
+        <w:tc>
+          <w:tcPr/>
+          <w:p>
+            <w:pPr>
+              <w:pStyle w:val="Compact"/>
+              <w:jc w:val="center"/>
+            </w:pPr>
+            <w:r>
+              <w:t xml:space="preserve">1</w:t>
+            </w:r>
+          </w:p>
+        </w:tc>
+        <w:tc>
+          <w:tcPr/>
+          <w:p>
+            <w:pPr>
+              <w:pStyle w:val="Compact"/>
+              <w:jc w:val="center"/>
+            </w:pPr>
+            <w:r>
+              <w:t xml:space="preserve">5</w:t>
+            </w:r>
+          </w:p>
+        </w:tc>
+      </w:tr>
+      <w:tr>
+        <w:tc>
+          <w:tcPr/>
+          <w:p>
+            <w:pPr>
+              <w:pStyle w:val="Compact"/>
+              <w:jc w:val="left"/>
+            </w:pPr>
+            <w:r>
+              <w:rPr>
+                <w:bCs/>
+                <w:b/>
+              </w:rPr>
+              <w:t xml:space="preserve">Total</w:t>
+            </w:r>
+          </w:p>
+        </w:tc>
+        <w:tc>
+          <w:tcPr/>
+          <w:p>
+            <w:pPr>
+              <w:pStyle w:val="Compact"/>
+              <w:jc w:val="center"/>
+            </w:pPr>
+            <w:r>
+              <w:t xml:space="preserve">9</w:t>
+            </w:r>
+          </w:p>
+        </w:tc>
+        <w:tc>
+          <w:tcPr/>
+          <w:p>
+            <w:pPr>
+              <w:pStyle w:val="Compact"/>
+              <w:jc w:val="center"/>
+            </w:pPr>
+            <w:r>
+              <w:t xml:space="preserve">30</w:t>
             </w:r>
           </w:p>
         </w:tc>
@@ -2496,115 +2308,94 @@
         <w:pStyle w:val="BodyText"/>
       </w:pPr>
       <w:r>
-        <w:t xml:space="preserve">Em linhas gerais, os artigos apresentaram estudos exploratórios, dissertando sobre o objetivo de identificar os estilos de uso do espaço virtual predominantemente em grupos de estudantes e professores, e os resultados desses estudos salientam a importância de se identificar tais estilos com o propósito de desenvolver estratégias para o uso colaborativo e criativo dos ambientes online neste grupo de usuários do espaço virtual.</w:t>
-      </w:r>
-      <w:r>
-        <w:t xml:space="preserve"> </w:t>
-      </w:r>
-      <w:r>
-        <w:t xml:space="preserve">Os estudos exploratórios contidos nos artigos também revelaram uma breve reflexão com relação ao ensino presencial e à distância, assinalando que o uso das mídias sociais pode ampliar as oportunidades de aprendizagem individual e colaborativa.</w:t>
-      </w:r>
-      <w:r>
-        <w:t xml:space="preserve"> </w:t>
-      </w:r>
-      <w:r>
-        <w:t xml:space="preserve">As dissertações expuseram, de forma geral, que os estilos de aprendizagem no virtual podem se modificar ou se adaptar de acordo com o contexto ao qual os indivíduos estão inseridos, influenciando no processo de ensino e aprendizagem dos estudantes, além de identificar o estilo de uso do espaço virtual predominante em cada investigação realizada.</w:t>
+        <w:t xml:space="preserve">Após realizada a pesquisa exploratória com as palavras-chave:</w:t>
+      </w:r>
+      <w:r>
+        <w:t xml:space="preserve"> </w:t>
+      </w:r>
+      <w:r>
+        <w:t xml:space="preserve">“</w:t>
+      </w:r>
+      <w:r>
+        <w:t xml:space="preserve">estilos de uso del espacio virtual</w:t>
+      </w:r>
+      <w:r>
+        <w:t xml:space="preserve">”</w:t>
+      </w:r>
+      <w:r>
+        <w:t xml:space="preserve">,</w:t>
+      </w:r>
+      <w:r>
+        <w:t xml:space="preserve"> </w:t>
+      </w:r>
+      <w:r>
+        <w:t xml:space="preserve">“</w:t>
+      </w:r>
+      <w:r>
+        <w:t xml:space="preserve">estilos de uso do espaço virtual</w:t>
+      </w:r>
+      <w:r>
+        <w:t xml:space="preserve">”</w:t>
+      </w:r>
+      <w:r>
+        <w:t xml:space="preserve"> </w:t>
+      </w:r>
+      <w:r>
+        <w:t xml:space="preserve">e</w:t>
+      </w:r>
+      <w:r>
+        <w:t xml:space="preserve"> </w:t>
+      </w:r>
+      <w:r>
+        <w:t xml:space="preserve">“</w:t>
+      </w:r>
+      <w:r>
+        <w:t xml:space="preserve">questionário estilos de uso do espaço virtual</w:t>
+      </w:r>
+      <w:r>
+        <w:t xml:space="preserve">”</w:t>
+      </w:r>
+      <w:r>
+        <w:t xml:space="preserve"> </w:t>
+      </w:r>
+      <w:r>
+        <w:t xml:space="preserve">obteve-se um resultado relevante, mesmo limitando-se o período de pesquisa entre 2008 a 2020.</w:t>
+      </w:r>
+      <w:r>
+        <w:t xml:space="preserve"> </w:t>
+      </w:r>
+      <w:r>
+        <w:t xml:space="preserve">Foram alcançados o total de 39 documentos, compreendendo-se artigos, dissertações, teses e livros.</w:t>
+      </w:r>
+      <w:r>
+        <w:t xml:space="preserve"> </w:t>
+      </w:r>
+      <w:r>
+        <w:t xml:space="preserve">Os resultados da pesquisa nas bases de dados Biblioteca do Conhecimento Online (B-on) e Google acadêmico, ambos de Portugal, está demonstrado no Quadro 5.</w:t>
       </w:r>
       <w:r>
         <w:br/>
       </w:r>
       <w:r>
-        <w:t xml:space="preserve">As teses analisadas tratam de estudos realizados com estudantes, nas quais se pode perceber que, de maneira geral, todas observaram o processo de ensino e aprendizagem com o objetivo de entenderem os estudantes em seu contexto. Os resultados das teses analisadas mostraram maneiras de colaborar e incentivar o desenvolvimento de novos modelos de ensinar e aprender.</w:t>
+        <w:t xml:space="preserve">A partir dessa busca exploratória e bibliográfica, foi realizada uma análise documental para a seleção do material com o auxílio do RACI, o roteiro de análise de conteúdo para investigação (Tabela ???), desenvolvido com objetivo de selecionar o material pertinente para esta tese.</w:t>
+      </w:r>
+      <w:r>
+        <w:t xml:space="preserve"> </w:t>
+      </w:r>
+      <w:r>
+        <w:t xml:space="preserve">A escolha dos documentos baseou-se em critérios de análise nas dimensões de exploração, análise, e seleção para a identificação dos temas relacionados aos estilos de uso do espaço virtual, componentes do roteiro de análise de conteúdo.</w:t>
+      </w:r>
+      <w:r>
+        <w:t xml:space="preserve"> </w:t>
+      </w:r>
+      <w:r>
+        <w:t xml:space="preserve">Além do RACI, a seleção também foi fundamentada em critérios baseados em estudos e pesquisas realizados anteriormente ao desenvolvimento deste trabalho pela pesquisadora.</w:t>
       </w:r>
       <w:r>
         <w:br/>
       </w:r>
       <w:r>
-        <w:t xml:space="preserve">O levantamento bibliográfico e exploratório também foi importante no momento para identificar quais investigadores aplicaram e utilizaram a teoria dos</w:t>
-      </w:r>
-      <w:r>
-        <w:t xml:space="preserve"> </w:t>
-      </w:r>
-      <w:r>
-        <w:t xml:space="preserve">“</w:t>
-      </w:r>
-      <w:r>
-        <w:t xml:space="preserve">estilos de uso do espaço virtual</w:t>
-      </w:r>
-      <w:r>
-        <w:t xml:space="preserve">”</w:t>
-      </w:r>
-      <w:r>
-        <w:t xml:space="preserve"> </w:t>
-      </w:r>
-      <w:r>
-        <w:t xml:space="preserve">em suas investigações.</w:t>
-      </w:r>
-      <w:r>
-        <w:br/>
-      </w:r>
-      <w:r>
-        <w:t xml:space="preserve">Posteriormente ao processo de consulta aos bancos de dados referente a temática dos estilos de uso do espaço virtual, houve a necessidade de atualização das obras consultadas durante a fase inicial da pesquisa, portanto, fez-se necessária nova pesquisa bibliográfica abrangendo o tema.</w:t>
-      </w:r>
-      <w:r>
-        <w:br/>
-      </w:r>
-      <w:r>
-        <w:t xml:space="preserve">Realizou-se nova investigação exploratória e bibliográfica, consultando os seguintes conceitos-chave:</w:t>
-      </w:r>
-      <w:r>
-        <w:t xml:space="preserve"> </w:t>
-      </w:r>
-      <w:r>
-        <w:t xml:space="preserve">“</w:t>
-      </w:r>
-      <w:r>
-        <w:t xml:space="preserve">estilos de uso do espaço virtual</w:t>
-      </w:r>
-      <w:r>
-        <w:t xml:space="preserve">”</w:t>
-      </w:r>
-      <w:r>
-        <w:t xml:space="preserve">;</w:t>
-      </w:r>
-      <w:r>
-        <w:t xml:space="preserve"> </w:t>
-      </w:r>
-      <w:r>
-        <w:t xml:space="preserve">“</w:t>
-      </w:r>
-      <w:r>
-        <w:t xml:space="preserve">questionário estilos de uso do espaço virtual</w:t>
-      </w:r>
-      <w:r>
-        <w:t xml:space="preserve">”</w:t>
-      </w:r>
-      <w:r>
-        <w:t xml:space="preserve"> </w:t>
-      </w:r>
-      <w:r>
-        <w:t xml:space="preserve">e</w:t>
-      </w:r>
-      <w:r>
-        <w:t xml:space="preserve"> </w:t>
-      </w:r>
-      <w:r>
-        <w:t xml:space="preserve">“</w:t>
-      </w:r>
-      <w:r>
-        <w:t xml:space="preserve">uso do espaço virtual</w:t>
-      </w:r>
-      <w:r>
-        <w:t xml:space="preserve">”</w:t>
-      </w:r>
-      <w:r>
-        <w:t xml:space="preserve">. Ampliou-se o período de abrangência das buscas, compreendendo os anos entre 2018 e 2021 e expandiu-se também o número das bases de dados consultadas, pois pretendia-se visualizar as atualizações destes conceitos neste período.</w:t>
-      </w:r>
-      <w:r>
-        <w:br/>
-      </w:r>
-      <w:r>
-        <w:t xml:space="preserve">A partir desta pesquisa atualizada, obteve-se os resultados, demonstrados no Quadro 7:</w:t>
+        <w:t xml:space="preserve">Em síntese, o estudo bibliográfico e exploratório identificou o material utilizado para subsidiar inicialmente a investigação, que resultou nos documentos relacionados no Quadro 6:</w:t>
       </w:r>
     </w:p>
     <w:p>
@@ -2612,7 +2403,7 @@
         <w:pStyle w:val="BodyText"/>
       </w:pPr>
       <w:r>
-        <w:t xml:space="preserve">Quadro 7: Resultado do levantamento Bibliográfico (2018-2021)</w:t>
+        <w:t xml:space="preserve">Quadro 6: Estudo bibliográfico e exploratório no período de 2008 a 2020</w:t>
       </w:r>
     </w:p>
     <w:tbl>
@@ -2622,10 +2413,321 @@
         <w:tblLook w:firstRow="1" w:lastRow="0" w:firstColumn="0" w:lastColumn="0" w:noHBand="0" w:noVBand="0" w:val="0020"/>
       </w:tblPr>
       <w:tblGrid>
-        <w:gridCol w:w="1470"/>
-        <w:gridCol w:w="2149"/>
-        <w:gridCol w:w="2149"/>
-        <w:gridCol w:w="2149"/>
+        <w:gridCol w:w="2820"/>
+        <w:gridCol w:w="1952"/>
+        <w:gridCol w:w="3146"/>
+      </w:tblGrid>
+      <w:tr>
+        <w:trPr>
+          <w:tblHeader w:val="true"/>
+        </w:trPr>
+        <w:tc>
+          <w:tcPr/>
+          <w:p>
+            <w:pPr>
+              <w:pStyle w:val="Compact"/>
+              <w:jc w:val="left"/>
+            </w:pPr>
+            <w:r>
+              <w:t xml:space="preserve">Tipo de documento</w:t>
+            </w:r>
+          </w:p>
+        </w:tc>
+        <w:tc>
+          <w:tcPr/>
+          <w:p>
+            <w:pPr>
+              <w:pStyle w:val="Compact"/>
+              <w:jc w:val="center"/>
+            </w:pPr>
+            <w:r>
+              <w:t xml:space="preserve">Quantidade</w:t>
+            </w:r>
+          </w:p>
+        </w:tc>
+        <w:tc>
+          <w:tcPr/>
+          <w:p>
+            <w:pPr>
+              <w:pStyle w:val="Compact"/>
+              <w:jc w:val="center"/>
+            </w:pPr>
+            <w:r>
+              <w:t xml:space="preserve">Autores</w:t>
+            </w:r>
+          </w:p>
+        </w:tc>
+      </w:tr>
+      <w:tr>
+        <w:tc>
+          <w:tcPr/>
+          <w:p>
+            <w:pPr>
+              <w:pStyle w:val="Compact"/>
+              <w:jc w:val="left"/>
+            </w:pPr>
+            <w:r>
+              <w:t xml:space="preserve">Artigos</w:t>
+            </w:r>
+          </w:p>
+        </w:tc>
+        <w:tc>
+          <w:tcPr/>
+          <w:p>
+            <w:pPr>
+              <w:pStyle w:val="Compact"/>
+              <w:jc w:val="center"/>
+            </w:pPr>
+            <w:r>
+              <w:t xml:space="preserve">3</w:t>
+            </w:r>
+          </w:p>
+        </w:tc>
+        <w:tc>
+          <w:tcPr/>
+          <w:p>
+            <w:pPr>
+              <w:pStyle w:val="Compact"/>
+              <w:jc w:val="center"/>
+            </w:pPr>
+            <w:r>
+              <w:t xml:space="preserve">TERÇARIOL, A. A. L.; BARROS, D. M. V. (2017); MIRANDA, L.; MORAIS, C.; GOULÃO, F.; BARROS, D. M.V.; (2012); ARANDA, P. C. G.; POLANCO, P. O. P.; HERRERA, P. J. C. (2017).</w:t>
+            </w:r>
+          </w:p>
+        </w:tc>
+      </w:tr>
+      <w:tr>
+        <w:tc>
+          <w:tcPr/>
+          <w:p>
+            <w:pPr>
+              <w:pStyle w:val="Compact"/>
+              <w:jc w:val="left"/>
+            </w:pPr>
+            <w:r>
+              <w:t xml:space="preserve">Dissertações</w:t>
+            </w:r>
+          </w:p>
+        </w:tc>
+        <w:tc>
+          <w:tcPr/>
+          <w:p>
+            <w:pPr>
+              <w:pStyle w:val="Compact"/>
+              <w:jc w:val="center"/>
+            </w:pPr>
+            <w:r>
+              <w:t xml:space="preserve">3</w:t>
+            </w:r>
+          </w:p>
+        </w:tc>
+        <w:tc>
+          <w:tcPr/>
+          <w:p>
+            <w:pPr>
+              <w:pStyle w:val="Compact"/>
+              <w:jc w:val="center"/>
+            </w:pPr>
+            <w:r>
+              <w:t xml:space="preserve">FREITAS, J. M. A. (2013); MENDES, A. G. L. M. (2015); SILVA, A. C. (2011).</w:t>
+            </w:r>
+          </w:p>
+        </w:tc>
+      </w:tr>
+      <w:tr>
+        <w:tc>
+          <w:tcPr/>
+          <w:p>
+            <w:pPr>
+              <w:pStyle w:val="Compact"/>
+              <w:jc w:val="left"/>
+            </w:pPr>
+            <w:r>
+              <w:t xml:space="preserve">Teses</w:t>
+            </w:r>
+          </w:p>
+        </w:tc>
+        <w:tc>
+          <w:tcPr/>
+          <w:p>
+            <w:pPr>
+              <w:pStyle w:val="Compact"/>
+              <w:jc w:val="center"/>
+            </w:pPr>
+            <w:r>
+              <w:t xml:space="preserve">4</w:t>
+            </w:r>
+          </w:p>
+        </w:tc>
+        <w:tc>
+          <w:tcPr/>
+          <w:p>
+            <w:pPr>
+              <w:pStyle w:val="Compact"/>
+              <w:jc w:val="center"/>
+            </w:pPr>
+            <w:r>
+              <w:t xml:space="preserve">LESSA, V. E. (2018); GOMES, F. D. (2018); FERNANDES, F. (2018); BARRERA, A. V.; GAYTAN, B. G. R.; MANCILLA, M. A. A. (2016).</w:t>
+            </w:r>
+          </w:p>
+        </w:tc>
+      </w:tr>
+    </w:tbl>
+    <w:p>
+      <w:pPr>
+        <w:pStyle w:val="BodyText"/>
+      </w:pPr>
+      <w:r>
+        <w:t xml:space="preserve">Fonte: Elaborado pela pesquisadora (2022).</w:t>
+      </w:r>
+    </w:p>
+    <w:p>
+      <w:pPr>
+        <w:pStyle w:val="BodyText"/>
+      </w:pPr>
+      <w:r>
+        <w:t xml:space="preserve">Em linhas gerais, os artigos apresentaram estudos exploratórios, dissertando sobre o objetivo de identificar os estilos de uso do espaço virtual predominantemente em grupos de estudantes e professores, e os resultados desses estudos salientam a importância de se identificar tais estilos com o propósito de desenvolver estratégias para o uso colaborativo e criativo dos ambientes online neste grupo de usuários do espaço virtual.</w:t>
+      </w:r>
+      <w:r>
+        <w:t xml:space="preserve"> </w:t>
+      </w:r>
+      <w:r>
+        <w:t xml:space="preserve">Os estudos exploratórios contidos nos artigos também revelaram uma breve reflexão com relação ao ensino presencial e à distância, assinalando que o uso das mídias sociais pode ampliar as oportunidades de aprendizagem individual e colaborativa.</w:t>
+      </w:r>
+      <w:r>
+        <w:t xml:space="preserve"> </w:t>
+      </w:r>
+      <w:r>
+        <w:t xml:space="preserve">As dissertações expuseram, de forma geral, que os estilos de aprendizagem no virtual podem se modificar ou se adaptar de acordo com o contexto ao qual os indivíduos estão inseridos, influenciando no processo de ensino e aprendizagem dos estudantes, além de identificar o estilo de uso do espaço virtual predominante em cada investigação realizada.</w:t>
+      </w:r>
+      <w:r>
+        <w:br/>
+      </w:r>
+      <w:r>
+        <w:t xml:space="preserve">As teses analisadas tratam de estudos realizados com estudantes, nas quais se pode perceber que, de maneira geral, todas observaram o processo de ensino e aprendizagem com o objetivo de entenderem os estudantes em seu contexto.</w:t>
+      </w:r>
+      <w:r>
+        <w:t xml:space="preserve"> </w:t>
+      </w:r>
+      <w:r>
+        <w:t xml:space="preserve">Os resultados das teses analisadas mostraram maneiras de colaborar e incentivar o desenvolvimento de novos modelos de ensinar e aprender.</w:t>
+      </w:r>
+      <w:r>
+        <w:br/>
+      </w:r>
+      <w:r>
+        <w:t xml:space="preserve">O levantamento bibliográfico e exploratório também foi importante no momento para identificar quais investigadores aplicaram e utilizaram a teoria dos</w:t>
+      </w:r>
+      <w:r>
+        <w:t xml:space="preserve"> </w:t>
+      </w:r>
+      <w:r>
+        <w:t xml:space="preserve">“</w:t>
+      </w:r>
+      <w:r>
+        <w:t xml:space="preserve">estilos de uso do espaço virtual</w:t>
+      </w:r>
+      <w:r>
+        <w:t xml:space="preserve">”</w:t>
+      </w:r>
+      <w:r>
+        <w:t xml:space="preserve"> </w:t>
+      </w:r>
+      <w:r>
+        <w:t xml:space="preserve">em suas investigações.</w:t>
+      </w:r>
+      <w:r>
+        <w:br/>
+      </w:r>
+      <w:r>
+        <w:t xml:space="preserve">Posteriormente ao processo de consulta aos bancos de dados referente a temática dos estilos de uso do espaço virtual, houve a necessidade de atualização das obras consultadas durante a fase inicial da pesquisa, portanto, fez-se necessária nova pesquisa bibliográfica abrangendo o tema.</w:t>
+      </w:r>
+      <w:r>
+        <w:br/>
+      </w:r>
+      <w:r>
+        <w:t xml:space="preserve">Realizou-se nova investigação exploratória e bibliográfica, consultando os seguintes conceitos-chave:</w:t>
+      </w:r>
+      <w:r>
+        <w:t xml:space="preserve"> </w:t>
+      </w:r>
+      <w:r>
+        <w:t xml:space="preserve">“</w:t>
+      </w:r>
+      <w:r>
+        <w:t xml:space="preserve">estilos de uso do espaço virtual</w:t>
+      </w:r>
+      <w:r>
+        <w:t xml:space="preserve">”</w:t>
+      </w:r>
+      <w:r>
+        <w:t xml:space="preserve">;</w:t>
+      </w:r>
+      <w:r>
+        <w:t xml:space="preserve"> </w:t>
+      </w:r>
+      <w:r>
+        <w:t xml:space="preserve">“</w:t>
+      </w:r>
+      <w:r>
+        <w:t xml:space="preserve">questionário estilos de uso do espaço virtual</w:t>
+      </w:r>
+      <w:r>
+        <w:t xml:space="preserve">”</w:t>
+      </w:r>
+      <w:r>
+        <w:t xml:space="preserve"> </w:t>
+      </w:r>
+      <w:r>
+        <w:t xml:space="preserve">e</w:t>
+      </w:r>
+      <w:r>
+        <w:t xml:space="preserve"> </w:t>
+      </w:r>
+      <w:r>
+        <w:t xml:space="preserve">“</w:t>
+      </w:r>
+      <w:r>
+        <w:t xml:space="preserve">uso do espaço virtual</w:t>
+      </w:r>
+      <w:r>
+        <w:t xml:space="preserve">”</w:t>
+      </w:r>
+      <w:r>
+        <w:t xml:space="preserve">.</w:t>
+      </w:r>
+      <w:r>
+        <w:t xml:space="preserve"> </w:t>
+      </w:r>
+      <w:r>
+        <w:t xml:space="preserve">Ampliou-se o período de abrangência das buscas, compreendendo os anos entre 2018 e 2021 e expandiu-se também o número das bases de dados consultadas, pois pretendia-se visualizar as atualizações destes conceitos neste período.</w:t>
+      </w:r>
+      <w:r>
+        <w:br/>
+      </w:r>
+      <w:r>
+        <w:t xml:space="preserve">A partir desta pesquisa atualizada, obteve-se os resultados, demonstrados no Quadro 7:</w:t>
+      </w:r>
+    </w:p>
+    <w:p>
+      <w:pPr>
+        <w:pStyle w:val="BodyText"/>
+      </w:pPr>
+      <w:r>
+        <w:t xml:space="preserve">Quadro 7: Resultado do levantamento Bibliográfico (2018-2021)</w:t>
+      </w:r>
+    </w:p>
+    <w:tbl>
+      <w:tblPr>
+        <w:tblStyle w:val="Table"/>
+        <w:tblW w:type="pct" w:w="5000"/>
+        <w:tblLook w:firstRow="1" w:lastRow="0" w:firstColumn="0" w:lastColumn="0" w:noHBand="0" w:noVBand="0" w:val="0020"/>
+      </w:tblPr>
+      <w:tblGrid>
+        <w:gridCol w:w="1819"/>
+        <w:gridCol w:w="2033"/>
+        <w:gridCol w:w="2033"/>
+        <w:gridCol w:w="2033"/>
       </w:tblGrid>
       <w:tr>
         <w:trPr>
@@ -3204,13 +3306,25 @@
         <w:t xml:space="preserve">”</w:t>
       </w:r>
       <w:r>
-        <w:t xml:space="preserve">. Para efetivar o levantamento bibliográfico e exploratório inerente ao tema deste trabalho, determinou-se que o período de buscas contivesse os anos entre 2018 (último ano da pesquisa bibliográfica anterior) e 2021 nas mesmas bases de dados já especificadas anteriormente.</w:t>
+        <w:t xml:space="preserve">.</w:t>
+      </w:r>
+      <w:r>
+        <w:t xml:space="preserve"> </w:t>
+      </w:r>
+      <w:r>
+        <w:t xml:space="preserve">Para efetivar o levantamento bibliográfico e exploratório inerente ao tema deste trabalho, determinou-se que o período de buscas contivesse os anos entre 2018 (último ano da pesquisa bibliográfica anterior) e 2021 nas mesmas bases de dados já especificadas anteriormente.</w:t>
       </w:r>
       <w:r>
         <w:br/>
       </w:r>
       <w:r>
-        <w:t xml:space="preserve">A partir desta atualização e ampliação na pesquisa original realizada, uma ampla variedade de documentos foi recuperada, cujos resultados condensados estão demonstrados no Quadro 8. Uma visão mais detalhada dos resultados obtidos também pode ser visualizada no Anexo XXX.</w:t>
+        <w:t xml:space="preserve">A partir desta atualização e ampliação na pesquisa original realizada, uma ampla variedade de documentos foi recuperada, cujos resultados condensados estão demonstrados no Quadro 8.</w:t>
+      </w:r>
+      <w:r>
+        <w:t xml:space="preserve"> </w:t>
+      </w:r>
+      <w:r>
+        <w:t xml:space="preserve">Uma visão mais detalhada dos resultados obtidos também pode ser visualizada no Anexo XXX.</w:t>
       </w:r>
     </w:p>
     <w:p>
@@ -3224,13 +3338,13 @@
     <w:tbl>
       <w:tblPr>
         <w:tblStyle w:val="Table"/>
-        <w:tblW w:type="auto" w:w="0"/>
+        <w:tblW w:type="pct" w:w="5000"/>
         <w:tblLook w:firstRow="1" w:lastRow="0" w:firstColumn="0" w:lastColumn="0" w:noHBand="0" w:noVBand="0" w:val="0020"/>
       </w:tblPr>
       <w:tblGrid>
-        <w:gridCol w:w="2640"/>
-        <w:gridCol w:w="2640"/>
-        <w:gridCol w:w="2640"/>
+        <w:gridCol w:w="3617"/>
+        <w:gridCol w:w="2151"/>
+        <w:gridCol w:w="2151"/>
       </w:tblGrid>
       <w:tr>
         <w:trPr>
@@ -3638,7 +3752,13 @@
         <w:pStyle w:val="BodyText"/>
       </w:pPr>
       <w:r>
-        <w:t xml:space="preserve">A partir dessa extensa busca exploratória e bibliográfica e, novamente, com o auxílio do roteiro RACI (Tabela ???), efetuou-se uma análise documental para escolha de material relacionado à esta tese, considerando-se temas relacionados aos estilos de uso do espaço virtual e às gerações digitais. Além dos critérios de análise nas dimensões de análise de conteúdo do RACI, a escolha também foi abalizada em juízo crítico baseados em estudos e pesquisas realizados anteriormente pela pesquisadora, notadamente quando do desenvolvimento da dissertação (BITTENCOURT, 2016) e artigos BITTENCOURT e ALBINO, 2017).</w:t>
+        <w:t xml:space="preserve">A partir dessa extensa busca exploratória e bibliográfica e, novamente, com o auxílio do roteiro RACI (Tabela ???), efetuou-se uma análise documental para escolha de material relacionado à esta tese, considerando-se temas relacionados aos estilos de uso do espaço virtual e às gerações digitais.</w:t>
+      </w:r>
+      <w:r>
+        <w:t xml:space="preserve"> </w:t>
+      </w:r>
+      <w:r>
+        <w:t xml:space="preserve">Além dos critérios de análise nas dimensões de análise de conteúdo do RACI, a escolha também foi abalizada em juízo crítico baseados em estudos e pesquisas realizados anteriormente pela pesquisadora, notadamente quando do desenvolvimento da dissertação (BITTENCOURT, 2016) e artigos BITTENCOURT e ALBINO, 2017).</w:t>
       </w:r>
       <w:r>
         <w:br/>
@@ -3660,7 +3780,7 @@
       </w:r>
     </w:p>
     <w:bookmarkEnd w:id="39"/>
-    <w:bookmarkStart w:id="52" w:name="X093c5498a72de4306c986aa2867e119893d09b2"/>
+    <w:bookmarkStart w:id="53" w:name="X093c5498a72de4306c986aa2867e119893d09b2"/>
     <w:p>
       <w:pPr>
         <w:pStyle w:val="Heading3"/>
@@ -3676,15 +3796,20 @@
       <w:r>
         <w:t xml:space="preserve">Neste tópico serão demonstrados os procedimentos metodológicos para a coleta, análise e interpretação dos dados que foram compartilhados à esta tese por pesquisadores identificados, no processo de revisão sistemática da literatura, relativos ao uso do Questionário Estilo de Uso do Espaço Virtual – CEUEVE.</w:t>
       </w:r>
-      <w:r>
-        <w:br/>
-      </w:r>
-      <w:r>
-        <w:t xml:space="preserve">#### 4.2.1 Obtenção dos dados não submetidos a processamento</w:t>
-      </w:r>
-      <w:r>
-        <w:br/>
-      </w:r>
+    </w:p>
+    <w:bookmarkStart w:id="40" w:name="X73b71803adeb7292688be7df72df959fa46c0f6"/>
+    <w:p>
+      <w:pPr>
+        <w:pStyle w:val="Heading4"/>
+      </w:pPr>
+      <w:r>
+        <w:t xml:space="preserve">4.2.1 Obtenção dos dados não submetidos a processamento</w:t>
+      </w:r>
+    </w:p>
+    <w:p>
+      <w:pPr>
+        <w:pStyle w:val="FirstParagraph"/>
+      </w:pPr>
       <w:r>
         <w:t xml:space="preserve">Os dados secundários utilizados nesta tese foram compartilhados por pesquisadores identificados no processo de revisão sistemática da literatura, relativos ao uso do Questionário Estilo de Uso do Espaço Virtual – CEUEVE.</w:t>
       </w:r>
@@ -3804,7 +3929,13 @@
         <w:t xml:space="preserve"> </w:t>
       </w:r>
       <w:r>
-        <w:t xml:space="preserve">Após a identificação dos pesquisadores, foi necessário entrar em contato com os pesquisadores do tema. Uma carta, cujo modelo é mostrado no Anexo 2, foi enviada a cada um dos autores dos artigos, dissertações e teses selecionados, com o intuito de solicitar o compartilhamento dos dados, obtidos inteiramente dos questionários ou em formato de planilha de dados, referentes ao uso do CEUEVE, coletados em suas respectivas investigações.</w:t>
+        <w:t xml:space="preserve">Após a identificação dos pesquisadores, foi necessário entrar em contato com os pesquisadores do tema.</w:t>
+      </w:r>
+      <w:r>
+        <w:t xml:space="preserve"> </w:t>
+      </w:r>
+      <w:r>
+        <w:t xml:space="preserve">Uma carta, cujo modelo é mostrado no Anexo 2, foi enviada a cada um dos autores dos artigos, dissertações e teses selecionados, com o intuito de solicitar o compartilhamento dos dados, obtidos inteiramente dos questionários ou em formato de planilha de dados, referentes ao uso do CEUEVE, coletados em suas respectivas investigações.</w:t>
       </w:r>
       <w:r>
         <w:t xml:space="preserve"> </w:t>
@@ -3834,11 +3965,11 @@
         <w:tblLook w:firstRow="1" w:lastRow="0" w:firstColumn="0" w:lastColumn="0" w:noHBand="0" w:noVBand="0" w:val="0020"/>
       </w:tblPr>
       <w:tblGrid>
-        <w:gridCol w:w="1183"/>
-        <w:gridCol w:w="910"/>
-        <w:gridCol w:w="1092"/>
-        <w:gridCol w:w="3550"/>
-        <w:gridCol w:w="1183"/>
+        <w:gridCol w:w="1301"/>
+        <w:gridCol w:w="1301"/>
+        <w:gridCol w:w="1301"/>
+        <w:gridCol w:w="2712"/>
+        <w:gridCol w:w="1301"/>
       </w:tblGrid>
       <w:tr>
         <w:trPr>
@@ -4332,7 +4463,8 @@
         <w:t xml:space="preserve">Fonte: Elaborado pela pesquisadora (2022).</w:t>
       </w:r>
     </w:p>
-    <w:bookmarkStart w:id="49" w:name="X64873539855beca990d49f534abfa8b39589c9e"/>
+    <w:bookmarkEnd w:id="40"/>
+    <w:bookmarkStart w:id="50" w:name="X64873539855beca990d49f534abfa8b39589c9e"/>
     <w:p>
       <w:pPr>
         <w:pStyle w:val="Heading4"/>
@@ -4346,7 +4478,19 @@
         <w:pStyle w:val="FirstParagraph"/>
       </w:pPr>
       <w:r>
-        <w:t xml:space="preserve">De acordo com Hai, Kamber e Pei (2011), mineração de dados (ou em inglês data mining) é o processo de extração e descoberta de padrões em conjuntos de dados (datasets) envolvendo métodos na interseção entre aprendizado de máquina, estatística e sistemas de banco de dados. A mineração, um subcampo interdisciplinar de ciência da computação e estatística, tem como objetivo geral extrair informações de um conjunto de dados e transformar as informações em uma estrutura compreensível para uso posterior. A mineração de dados é a etapa de análise do processo de</w:t>
+        <w:t xml:space="preserve">De acordo com Hai, Kamber e Pei (2011), mineração de dados (ou em inglês data mining) é o processo de extração e descoberta de padrões em conjuntos de dados (datasets) envolvendo métodos na interseção entre aprendizado de máquina, estatística e sistemas de banco de dados.</w:t>
+      </w:r>
+      <w:r>
+        <w:t xml:space="preserve"> </w:t>
+      </w:r>
+      <w:r>
+        <w:t xml:space="preserve">A mineração, um subcampo interdisciplinar de ciência da computação e estatística, tem como objetivo geral extrair informações de um conjunto de dados e transformar as informações em uma estrutura compreensível para uso posterior.</w:t>
+      </w:r>
+      <w:r>
+        <w:t xml:space="preserve"> </w:t>
+      </w:r>
+      <w:r>
+        <w:t xml:space="preserve">A mineração de dados é a etapa de análise do processo de</w:t>
       </w:r>
       <w:r>
         <w:t xml:space="preserve"> </w:t>
@@ -4383,7 +4527,13 @@
         <w:br/>
       </w:r>
       <w:r>
-        <w:t xml:space="preserve">A descoberta de conhecimento em bases de dados tem como objetivo encontrar padrões intrínsecos aos dados nela contidos, apresentando-os de forma a facilitar sua assimilação como conhecimento, definem Silva, Peres e Boscarioli (2016). Ainda segundo esses autores, a mineração de dados é definida em termos do esforço para a descoberta de padrões e, a partir dos padrões descobertos, gerar conhecimento útil para um processo de tomada de decisão.</w:t>
+        <w:t xml:space="preserve">A descoberta de conhecimento em bases de dados tem como objetivo encontrar padrões intrínsecos aos dados nela contidos, apresentando-os de forma a facilitar sua assimilação como conhecimento, definem Silva, Peres e Boscarioli (2016).</w:t>
+      </w:r>
+      <w:r>
+        <w:t xml:space="preserve"> </w:t>
+      </w:r>
+      <w:r>
+        <w:t xml:space="preserve">Ainda segundo esses autores, a mineração de dados é definida em termos do esforço para a descoberta de padrões e, a partir dos padrões descobertos, gerar conhecimento útil para um processo de tomada de decisão.</w:t>
       </w:r>
       <w:r>
         <w:t xml:space="preserve"> </w:t>
@@ -4395,13 +4545,25 @@
         <w:br/>
       </w:r>
       <w:r>
-        <w:t xml:space="preserve">Os processos fundamentais da mineração de dados a partir de fontes de dados (bancos de dados, relatórios, logs de acesso, transações etc.) consistem em: (a) limpeza (remoção de ruídos e redundâncias, remoção de duplicidades etc.); (b) preparação dos dados (preenchimento de informações, detecção de anomalias (outliers), dados faltantes etc.); (c) modelagem dos dados; e (d) implantação da solução. (HAI, KAMBE e PEI, 2011).</w:t>
+        <w:t xml:space="preserve">Os processos fundamentais da mineração de dados a partir de fontes de dados (bancos de dados, relatórios, logs de acesso, transações etc.) consistem em: (a) limpeza (remoção de ruídos e redundâncias, remoção de duplicidades etc.); (b) preparação dos dados (preenchimento de informações, detecção de anomalias (outliers), dados faltantes etc.); (c) modelagem dos dados; e (d) implantação da solução.</w:t>
+      </w:r>
+      <w:r>
+        <w:t xml:space="preserve"> </w:t>
+      </w:r>
+      <w:r>
+        <w:t xml:space="preserve">(HAI, KAMBE e PEI, 2011).</w:t>
       </w:r>
       <w:r>
         <w:br/>
       </w:r>
       <w:r>
-        <w:t xml:space="preserve">Trabalhos recentes na área de ciência de dados, tais como Tyagi (2022), Kotu (2019) e Wickham e Grolemund (2017) consideram a prospecção de dados como pertencente ao campo da ciência de dados, no qual o processo de mineração abrange as técnicas, ferramentas e métodos relativos ao processo de obter insights valiosos a partir de dados estruturados e não estruturados. Muitas vezes, os termos mais genéricos e utilizados em larga escala, analítica - do termo em inglês analytics - e análise de dados – ou, quando se refere a métodos concretos, inteligência artificial e aprendizado de máquina, são mais apropriados, afirma Tyagi (2022).</w:t>
+        <w:t xml:space="preserve">Trabalhos recentes na área de ciência de dados, tais como Tyagi (2022), Kotu (2019) e Wickham e Grolemund (2017) consideram a prospecção de dados como pertencente ao campo da ciência de dados, no qual o processo de mineração abrange as técnicas, ferramentas e métodos relativos ao processo de obter insights valiosos a partir de dados estruturados e não estruturados.</w:t>
+      </w:r>
+      <w:r>
+        <w:t xml:space="preserve"> </w:t>
+      </w:r>
+      <w:r>
+        <w:t xml:space="preserve">Muitas vezes, os termos mais genéricos e utilizados em larga escala, analítica - do termo em inglês analytics - e análise de dados – ou, quando se refere a métodos concretos, inteligência artificial e aprendizado de máquina, são mais apropriados, afirma Tyagi (2022).</w:t>
       </w:r>
       <w:r>
         <w:br/>
@@ -4413,13 +4575,19 @@
         <w:t xml:space="preserve"> </w:t>
       </w:r>
       <w:r>
-        <w:t xml:space="preserve">Um insight é um acontecimento cognitivo que pode ser associado a capacidade de ter uma compreensão clara, profunda e às vezes repentina de um problema ou situação complicada podendo ser sinônimo de compreensão, conhecimento, intuição. Insight é a perspicácia ou a capacidade de apreender alguma coisa e acontece quando uma solução surge de forma repentina</w:t>
+        <w:t xml:space="preserve">Um insight é um acontecimento cognitivo que pode ser associado a capacidade de ter uma compreensão clara, profunda e às vezes repentina de um problema ou situação complicada podendo ser sinônimo de compreensão, conhecimento, intuição.</w:t>
+      </w:r>
+      <w:r>
+        <w:t xml:space="preserve"> </w:t>
+      </w:r>
+      <w:r>
+        <w:t xml:space="preserve">Insight é a perspicácia ou a capacidade de apreender alguma coisa e acontece quando uma solução surge de forma repentina</w:t>
       </w:r>
       <w:r>
         <w:rPr>
           <w:rStyle w:val="FootnoteReference"/>
         </w:rPr>
-        <w:footnoteReference w:id="40"/>
+        <w:footnoteReference w:id="41"/>
       </w:r>
       <w:r>
         <w:t xml:space="preserve">.</w:t>
@@ -4440,18 +4608,18 @@
           <wp:inline>
             <wp:extent cx="4667916" cy="1867166"/>
             <wp:effectExtent b="0" l="0" r="0" t="0"/>
-            <wp:docPr descr="Figura NNN. Estrutura para análise e interpretação de dados." title="" id="43" name="Picture"/>
+            <wp:docPr descr="Figura NNN. Estrutura para análise e interpretação de dados." title="" id="44" name="Picture"/>
             <a:graphic>
               <a:graphicData uri="http://schemas.openxmlformats.org/drawingml/2006/picture">
                 <pic:pic>
                   <pic:nvPicPr>
-                    <pic:cNvPr descr="/Users/jpalbino/Library/Mobile%20Documents/com~apple~CloudDocs/GitHub/espaco-virtual-e-geracoes/final/estrutura_aed.png" id="44" name="Picture"/>
+                    <pic:cNvPr descr="D:/Github/espaco-virtual-e-geracoes/final/estrutura_aed.png" id="45" name="Picture"/>
                     <pic:cNvPicPr>
                       <a:picLocks noChangeArrowheads="1" noChangeAspect="1"/>
                     </pic:cNvPicPr>
                   </pic:nvPicPr>
                   <pic:blipFill>
-                    <a:blip r:embed="rId42"/>
+                    <a:blip r:embed="rId43"/>
                     <a:stretch>
                       <a:fillRect/>
                     </a:stretch>
@@ -4499,37 +4667,73 @@
         <w:pStyle w:val="BodyText"/>
       </w:pPr>
       <w:r>
-        <w:t xml:space="preserve">De acordo com Kotu (2019), a grande maioria dos frameworks em ciência de dados apresentam como características um arcabouço genérico muito semelhante ao processo CRISP-DM, abreviação de CRoss Industry Standard Process for Data Mining, que pode ser traduzido como Processo Padrão Inter-Indústrias para Mineração de Dados. Ainda de acordo com o autor, o CRISP-DM é um framework de processo de mineração de dados que descreve abordagens comumente usadas por especialistas em mineração de dados para resolver um problema específico.</w:t>
+        <w:t xml:space="preserve">De acordo com Kotu (2019), a grande maioria dos frameworks em ciência de dados apresentam como características um arcabouço genérico muito semelhante ao processo CRISP-DM, abreviação de CRoss Industry Standard Process for Data Mining, que pode ser traduzido como Processo Padrão Inter-Indústrias para Mineração de Dados.</w:t>
+      </w:r>
+      <w:r>
+        <w:t xml:space="preserve"> </w:t>
+      </w:r>
+      <w:r>
+        <w:t xml:space="preserve">Ainda de acordo com o autor, o CRISP-DM é um framework de processo de mineração de dados que descreve abordagens comumente usadas por especialistas em mineração de dados para resolver um problema específico.</w:t>
       </w:r>
       <w:r>
         <w:br/>
       </w:r>
       <w:r>
-        <w:t xml:space="preserve">Como em qualquer estrutura de processo, um processo de ciência de dados recomenda a execução de um determinado conjunto de tarefas para obter a saída ideal. O processo de extração de informações e conhecimento dos dados é iterativo, ou seja, é referente a um processo que é feito de novo, repetido ou reiterado, que é realizado inúmeras vezes</w:t>
+        <w:t xml:space="preserve">Como em qualquer estrutura de processo, um processo de ciência de dados recomenda a execução de um determinado conjunto de tarefas para obter a saída ideal.</w:t>
+      </w:r>
+      <w:r>
+        <w:t xml:space="preserve"> </w:t>
+      </w:r>
+      <w:r>
+        <w:t xml:space="preserve">O processo de extração de informações e conhecimento dos dados é iterativo, ou seja, é referente a um processo que é feito de novo, repetido ou reiterado, que é realizado inúmeras vezes</w:t>
       </w:r>
       <w:r>
         <w:rPr>
           <w:rStyle w:val="FootnoteReference"/>
         </w:rPr>
-        <w:footnoteReference w:id="45"/>
-      </w:r>
-      <w:r>
-        <w:t xml:space="preserve">. As etapas dentro do processo de ciência de dados não são lineares e precisam passar por muitos loops</w:t>
+        <w:footnoteReference w:id="46"/>
+      </w:r>
+      <w:r>
+        <w:t xml:space="preserve">.</w:t>
+      </w:r>
+      <w:r>
+        <w:t xml:space="preserve"> </w:t>
+      </w:r>
+      <w:r>
+        <w:t xml:space="preserve">As etapas dentro do processo de ciência de dados não são lineares e precisam passar por muitos loops</w:t>
       </w:r>
       <w:r>
         <w:rPr>
           <w:rStyle w:val="FootnoteReference"/>
         </w:rPr>
-        <w:footnoteReference w:id="47"/>
-      </w:r>
-      <w:r>
-        <w:t xml:space="preserve">, ir e voltar entre as etapas e, às vezes, voltar à primeira etapa para redefinir a declaração do problema da ciência de dados.</w:t>
+        <w:footnoteReference w:id="48"/>
+      </w:r>
+      <w:r>
+        <w:t xml:space="preserve">, ir e voltar entre as etapas e, às vezes, voltar à primeira etapa para redefinir a declaração do problema da ciência de dados</w:t>
+      </w:r>
+      <w:r>
+        <w:t xml:space="preserve"> </w:t>
+      </w:r>
+      <w:r>
+        <w:t xml:space="preserve">.</w:t>
       </w:r>
       <w:r>
         <w:br/>
       </w:r>
       <w:r>
-        <w:t xml:space="preserve">O arcabouço de ciência de dados apresentada na Figura NNN é um conjunto genérico de etapas que é agnóstico de problema, algoritmo e ferramenta para análise de dados. O objetivo fundamental de qualquer processo que envolva a apreciação e a interpretação de dados é abordar a questão da análise, afirma Kotu (2019).</w:t>
+        <w:t xml:space="preserve">O arcabouço de ciência de dados apresentada na Figura NNN é um conjunto genérico de etapas que é agnóstico de problema, algoritmo e ferramenta para análise de dados</w:t>
+      </w:r>
+      <w:r>
+        <w:t xml:space="preserve"> </w:t>
+      </w:r>
+      <w:r>
+        <w:t xml:space="preserve">. O objetivo fundamental de qualquer processo que envolva a apreciação e a interpretação de dados é abordar a questão da análise, afirma Kotu (2019)</w:t>
+      </w:r>
+      <w:r>
+        <w:t xml:space="preserve"> </w:t>
+      </w:r>
+      <w:r>
+        <w:t xml:space="preserve">.</w:t>
       </w:r>
       <w:r>
         <w:br/>
@@ -4541,7 +4745,13 @@
         <w:br/>
       </w:r>
       <w:r>
-        <w:t xml:space="preserve">1.</w:t>
+        <w:t xml:space="preserve">1</w:t>
+      </w:r>
+      <w:r>
+        <w:t xml:space="preserve"> </w:t>
+      </w:r>
+      <w:r>
+        <w:t xml:space="preserve">.</w:t>
       </w:r>
       <w:r>
         <w:t xml:space="preserve"> </w:t>
@@ -4563,7 +4773,13 @@
         <w:br/>
       </w:r>
       <w:r>
-        <w:t xml:space="preserve">2.</w:t>
+        <w:t xml:space="preserve">2</w:t>
+      </w:r>
+      <w:r>
+        <w:t xml:space="preserve"> </w:t>
+      </w:r>
+      <w:r>
+        <w:t xml:space="preserve">.</w:t>
       </w:r>
       <w:r>
         <w:t xml:space="preserve"> </w:t>
@@ -4648,7 +4864,19 @@
         <w:t xml:space="preserve">missing data</w:t>
       </w:r>
       <w:r>
-        <w:t xml:space="preserve">), campos digitados errados etc. Um dataframe, segundo Wickham e Grolemund (2017), é semelhante à estrutura de uma matriz, porém as suas colunas têm nomes e podem conter dados de tipos diferentes. O</w:t>
+        <w:t xml:space="preserve">), campos digitados errados etc</w:t>
+      </w:r>
+      <w:r>
+        <w:t xml:space="preserve"> </w:t>
+      </w:r>
+      <w:r>
+        <w:t xml:space="preserve">. Um dataframe, segundo Wickham e Grolemund (2017), é semelhante à estrutura de uma matriz, porém as suas colunas têm nomes e podem conter dados de tipos diferentes</w:t>
+      </w:r>
+      <w:r>
+        <w:t xml:space="preserve"> </w:t>
+      </w:r>
+      <w:r>
+        <w:t xml:space="preserve">. O</w:t>
       </w:r>
       <w:r>
         <w:t xml:space="preserve"> </w:t>
@@ -4664,13 +4892,31 @@
         <w:t xml:space="preserve"> </w:t>
       </w:r>
       <w:r>
-        <w:t xml:space="preserve">pode ser visto como uma tabela em que cada linha corresponde a um registo ou uma observação da tabela. Cada coluna corresponde às propriedades (campos ou variáveis) a serem armazenadas para cada registo da tabela.</w:t>
+        <w:t xml:space="preserve">pode ser visto como uma tabela em que cada linha corresponde a um registo ou uma observação da tabela</w:t>
+      </w:r>
+      <w:r>
+        <w:t xml:space="preserve"> </w:t>
+      </w:r>
+      <w:r>
+        <w:t xml:space="preserve">. Cada coluna corresponde às propriedades (campos ou variáveis) a serem armazenadas para cada registo da tabela</w:t>
+      </w:r>
+      <w:r>
+        <w:t xml:space="preserve"> </w:t>
+      </w:r>
+      <w:r>
+        <w:t xml:space="preserve">.</w:t>
       </w:r>
       <w:r>
         <w:br/>
       </w:r>
       <w:r>
-        <w:t xml:space="preserve">3.</w:t>
+        <w:t xml:space="preserve">3</w:t>
+      </w:r>
+      <w:r>
+        <w:t xml:space="preserve"> </w:t>
+      </w:r>
+      <w:r>
+        <w:t xml:space="preserve">.</w:t>
       </w:r>
       <w:r>
         <w:t xml:space="preserve"> </w:t>
@@ -4686,13 +4932,37 @@
         <w:t xml:space="preserve"> </w:t>
       </w:r>
       <w:r>
-        <w:t xml:space="preserve">os dados, de forma que possam ser aplicadas as técnicas estatísticas. Em alguns casos, transformar os campos categóricos alfanuméricos (por exemplo sexo, ou faixa etária) em campos categóricos numéricos (exemplo: sexo feminino = 1, sexo masculino = 2, não respondeu = 3). Nesta fase também são desenvolvidos os códigos (programas) para a elaboração das análises.</w:t>
+        <w:t xml:space="preserve">os dados, de forma que possam ser aplicadas as técnicas estatísticas</w:t>
+      </w:r>
+      <w:r>
+        <w:t xml:space="preserve"> </w:t>
+      </w:r>
+      <w:r>
+        <w:t xml:space="preserve">. Em alguns casos, transformar os campos categóricos alfanuméricos (por exemplo sexo, ou faixa etária) em campos categóricos numéricos (exemplo: sexo feminino = 1, sexo masculino = 2, não respondeu = 3)</w:t>
+      </w:r>
+      <w:r>
+        <w:t xml:space="preserve"> </w:t>
+      </w:r>
+      <w:r>
+        <w:t xml:space="preserve">. Nesta fase também são desenvolvidos os códigos (programas) para a elaboração das análises</w:t>
+      </w:r>
+      <w:r>
+        <w:t xml:space="preserve"> </w:t>
+      </w:r>
+      <w:r>
+        <w:t xml:space="preserve">.</w:t>
       </w:r>
       <w:r>
         <w:br/>
       </w:r>
       <w:r>
-        <w:t xml:space="preserve">4.</w:t>
+        <w:t xml:space="preserve">4</w:t>
+      </w:r>
+      <w:r>
+        <w:t xml:space="preserve"> </w:t>
+      </w:r>
+      <w:r>
+        <w:t xml:space="preserve">.</w:t>
       </w:r>
       <w:r>
         <w:t xml:space="preserve"> </w:t>
@@ -4705,13 +4975,25 @@
         <w:t xml:space="preserve">Visualização</w:t>
       </w:r>
       <w:r>
-        <w:t xml:space="preserve">. Nesta etapa são gerados os gráficos e elaborado o relatório da análise.</w:t>
+        <w:t xml:space="preserve">. Nesta etapa são gerados os gráficos e elaborado o relatório da análise</w:t>
+      </w:r>
+      <w:r>
+        <w:t xml:space="preserve"> </w:t>
+      </w:r>
+      <w:r>
+        <w:t xml:space="preserve">.</w:t>
       </w:r>
       <w:r>
         <w:br/>
       </w:r>
       <w:r>
-        <w:t xml:space="preserve">5.</w:t>
+        <w:t xml:space="preserve">5</w:t>
+      </w:r>
+      <w:r>
+        <w:t xml:space="preserve"> </w:t>
+      </w:r>
+      <w:r>
+        <w:t xml:space="preserve">.</w:t>
       </w:r>
       <w:r>
         <w:t xml:space="preserve"> </w:t>
@@ -4724,13 +5006,31 @@
         <w:t xml:space="preserve">Modelar</w:t>
       </w:r>
       <w:r>
-        <w:t xml:space="preserve">. Elaboração de modelos com os dados após a análise exploratória dos dados. Um modelo estatístico é uma representação da realidade na qual definimos a relação entre variáveis para entender e prever o comportamento de um fenômeno.</w:t>
+        <w:t xml:space="preserve">. Elaboração de modelos com os dados após a análise exploratória dos dados</w:t>
+      </w:r>
+      <w:r>
+        <w:t xml:space="preserve"> </w:t>
+      </w:r>
+      <w:r>
+        <w:t xml:space="preserve">. Um modelo estatístico é uma representação da realidade na qual definimos a relação entre variáveis para entender e prever o comportamento de um fenômeno</w:t>
+      </w:r>
+      <w:r>
+        <w:t xml:space="preserve"> </w:t>
+      </w:r>
+      <w:r>
+        <w:t xml:space="preserve">.</w:t>
       </w:r>
       <w:r>
         <w:br/>
       </w:r>
       <w:r>
-        <w:t xml:space="preserve">6.</w:t>
+        <w:t xml:space="preserve">6</w:t>
+      </w:r>
+      <w:r>
+        <w:t xml:space="preserve"> </w:t>
+      </w:r>
+      <w:r>
+        <w:t xml:space="preserve">.</w:t>
       </w:r>
       <w:r>
         <w:t xml:space="preserve"> </w:t>
@@ -4743,11 +5043,17 @@
         <w:t xml:space="preserve">Comunicar</w:t>
       </w:r>
       <w:r>
-        <w:t xml:space="preserve">. Envio ou submissão do relatório final com as análises realizadas e as conclusões obtidas.</w:t>
+        <w:t xml:space="preserve">. Envio ou submissão do relatório final com as análises realizadas e as conclusões obtidas</w:t>
+      </w:r>
+      <w:r>
+        <w:t xml:space="preserve"> </w:t>
+      </w:r>
+      <w:r>
+        <w:t xml:space="preserve">.</w:t>
       </w:r>
     </w:p>
-    <w:bookmarkEnd w:id="49"/>
-    <w:bookmarkStart w:id="51" w:name="análise-exploratória-dos-dados"/>
+    <w:bookmarkEnd w:id="50"/>
+    <w:bookmarkStart w:id="52" w:name="análise-exploratória-dos-dados"/>
     <w:p>
       <w:pPr>
         <w:pStyle w:val="Heading4"/>
@@ -4779,13 +5085,7 @@
         <w:t xml:space="preserve"> </w:t>
       </w:r>
       <w:r>
-        <w:t xml:space="preserve">da Figura NNN.</w:t>
-      </w:r>
-      <w:r>
-        <w:t xml:space="preserve"> </w:t>
-      </w:r>
-      <w:r>
-        <w:t xml:space="preserve">Ainda na etapa inicial de pré-processamento dos dados brutos e com o objetivo de seguir os objetivos e fundamentar com a análise dos dados a resposta à pergunta de pesquisa desta tese, alguns campos das planilhas originais foram selecionados, logo, não foram utilizadas todas as colunas, ou variáveis, dos trabalhos selecionados do Quadro nnn.</w:t>
+        <w:t xml:space="preserve">da Figura NNN. Ainda na etapa inicial de pré-processamento dos dados brutos e com o objetivo de seguir os objetivos e fundamentar com a análise dos dados a resposta à pergunta de pesquisa desta tese, alguns campos das planilhas originais foram selecionados, logo, não foram utilizadas todas as colunas, ou variáveis, dos trabalhos selecionados do Quadro nnn.</w:t>
       </w:r>
       <w:r>
         <w:br/>
@@ -4797,13 +5097,19 @@
         <w:br/>
       </w:r>
       <w:r>
-        <w:t xml:space="preserve">No Quadro yyy é possível visualizar o dicionário de dados com os nomes e as definições das variáveis utilizadas na Análise Exploratória de Dados (AED) desta tese. Um glossário ou dicionário de dados, de acordo com Askham (2022), são utilizados para armazenar um conjunto limitado de metadados</w:t>
+        <w:t xml:space="preserve">No Quadro yyy é possível visualizar o dicionário de dados com os nomes e as definições das variáveis utilizadas na Análise Exploratória de Dados (AED) desta tese.</w:t>
+      </w:r>
+      <w:r>
+        <w:t xml:space="preserve"> </w:t>
+      </w:r>
+      <w:r>
+        <w:t xml:space="preserve">Um glossário ou dicionário de dados, de acordo com Askham (2022), são utilizados para armazenar um conjunto limitado de metadados</w:t>
       </w:r>
       <w:r>
         <w:rPr>
           <w:rStyle w:val="FootnoteReference"/>
         </w:rPr>
-        <w:footnoteReference w:id="50"/>
+        <w:footnoteReference w:id="51"/>
       </w:r>
       <w:r>
         <w:t xml:space="preserve"> </w:t>
@@ -4828,7 +5134,19 @@
         <w:t xml:space="preserve"> </w:t>
       </w:r>
       <w:r>
-        <w:t xml:space="preserve">em inglês) como o tipo de distribuição associada aos valores mais representativos do conjunto, e permitindo criar visualizações referentes à tais aspectos. De forma geral, a análise exploratória é uma abordagem à análise de conjuntos de dados de modo a resumir suas características principais, frequentemente com métodos visuais. Um modelo estatístico pode ou não ser usado, mas primariamente a AED tem como objetivo observar o que os dados podem nos dizer além da modelagem formal ou do processo de teste de hipóteses.</w:t>
+        <w:t xml:space="preserve">em inglês) como o tipo de distribuição associada aos valores mais representativos do conjunto, e permitindo criar visualizações referentes à tais aspectos.</w:t>
+      </w:r>
+      <w:r>
+        <w:t xml:space="preserve"> </w:t>
+      </w:r>
+      <w:r>
+        <w:t xml:space="preserve">De forma geral, a análise exploratória é uma abordagem à análise de conjuntos de dados de modo a resumir suas características principais, frequentemente com métodos visuais.</w:t>
+      </w:r>
+      <w:r>
+        <w:t xml:space="preserve"> </w:t>
+      </w:r>
+      <w:r>
+        <w:t xml:space="preserve">Um modelo estatístico pode ou não ser usado, mas primariamente a AED tem como objetivo observar o que os dados podem nos dizer além da modelagem formal ou do processo de teste de hipóteses.</w:t>
       </w:r>
     </w:p>
     <w:p>
@@ -4846,10 +5164,10 @@
         <w:tblLook w:firstRow="1" w:lastRow="0" w:firstColumn="0" w:lastColumn="0" w:noHBand="0" w:noVBand="0" w:val="0020"/>
       </w:tblPr>
       <w:tblGrid>
-        <w:gridCol w:w="871"/>
-        <w:gridCol w:w="554"/>
-        <w:gridCol w:w="3088"/>
-        <w:gridCol w:w="3405"/>
+        <w:gridCol w:w="1410"/>
+        <w:gridCol w:w="1410"/>
+        <w:gridCol w:w="2386"/>
+        <w:gridCol w:w="2712"/>
       </w:tblGrid>
       <w:tr>
         <w:trPr>
@@ -5269,10 +5587,10 @@
         <w:t xml:space="preserve">Os dados recebidos foram referentes a quatro países, Brasil, Espanha, México e Portugal, totalizando 1346 linhas de dados, conforme pode-se visualizar no Gráfico 1:</w:t>
       </w:r>
     </w:p>
-    <w:bookmarkEnd w:id="51"/>
     <w:bookmarkEnd w:id="52"/>
     <w:bookmarkEnd w:id="53"/>
-    <w:bookmarkStart w:id="56" w:name="referências-bibliográficas"/>
+    <w:bookmarkEnd w:id="54"/>
+    <w:bookmarkStart w:id="57" w:name="referências-bibliográficas"/>
     <w:p>
       <w:pPr>
         <w:pStyle w:val="Heading2"/>
@@ -5286,12 +5604,42 @@
         <w:pStyle w:val="FirstParagraph"/>
       </w:pPr>
       <w:r>
-        <w:t xml:space="preserve">López Berlanga, M. C. ., Vieira Barros , D. M., Sánchez Romero, C. (2019). El estilo de uso del espacio virtual de internet con estudiantes de Educación Secundaria. Revista De Estilos De Aprendizaje, 12(24), 77–88.</w:t>
-      </w:r>
-      <w:r>
-        <w:t xml:space="preserve"> </w:t>
-      </w:r>
-      <w:hyperlink r:id="rId54">
+        <w:t xml:space="preserve">López Berlanga, M. C.</w:t>
+      </w:r>
+      <w:r>
+        <w:t xml:space="preserve"> </w:t>
+      </w:r>
+      <w:r>
+        <w:t xml:space="preserve">., Vieira Barros , D.</w:t>
+      </w:r>
+      <w:r>
+        <w:t xml:space="preserve"> </w:t>
+      </w:r>
+      <w:r>
+        <w:t xml:space="preserve">M., Sánchez Romero, C.</w:t>
+      </w:r>
+      <w:r>
+        <w:t xml:space="preserve"> </w:t>
+      </w:r>
+      <w:r>
+        <w:t xml:space="preserve">(2019).</w:t>
+      </w:r>
+      <w:r>
+        <w:t xml:space="preserve"> </w:t>
+      </w:r>
+      <w:r>
+        <w:t xml:space="preserve">El estilo de uso del espacio virtual de internet con estudiantes de Educación Secundaria.</w:t>
+      </w:r>
+      <w:r>
+        <w:t xml:space="preserve"> </w:t>
+      </w:r>
+      <w:r>
+        <w:t xml:space="preserve">Revista De Estilos De Aprendizaje, 12(24), 77–88.</w:t>
+      </w:r>
+      <w:r>
+        <w:t xml:space="preserve"> </w:t>
+      </w:r>
+      <w:hyperlink r:id="rId55">
         <w:r>
           <w:rPr>
             <w:rStyle w:val="Hyperlink"/>
@@ -5303,24 +5651,78 @@
         <w:br/>
       </w:r>
       <w:r>
-        <w:t xml:space="preserve">Barrera, A. V. Herramienta para la creación de un Entorno Personal de Aprendizaje. 2017. 186 p. Trabajo Terminal (Escuela Superior de Cómputo) - Instituto Politécnico Nacional, México, 2017.</w:t>
+        <w:t xml:space="preserve">Barrera, A. V. Herramienta para la creación de un Entorno Personal de Aprendizaje.</w:t>
+      </w:r>
+      <w:r>
+        <w:t xml:space="preserve"> </w:t>
+      </w:r>
+      <w:r>
+        <w:t xml:space="preserve">2017.</w:t>
+      </w:r>
+      <w:r>
+        <w:t xml:space="preserve"> </w:t>
+      </w:r>
+      <w:r>
+        <w:t xml:space="preserve">186 p.</w:t>
+      </w:r>
+      <w:r>
+        <w:t xml:space="preserve"> </w:t>
+      </w:r>
+      <w:r>
+        <w:t xml:space="preserve">Trabajo Terminal (Escuela Superior de Cómputo) - Instituto Politécnico Nacional, México, 2017.</w:t>
       </w:r>
       <w:r>
         <w:br/>
       </w:r>
       <w:r>
-        <w:t xml:space="preserve">Ota, M. A. Adaptatividade em Ambientes Virtuais: uma proposta para personalizar a aprendizagem em cursos híbridos de ensino superior. 2018. 268 p. Tese (Doutorado em Ensino de Ciências e Matemática) - Universidade Cruzeiro do Sul, São Paulo, 2018.</w:t>
+        <w:t xml:space="preserve">Ota, M. A. Adaptatividade em Ambientes Virtuais: uma proposta para personalizar a aprendizagem em cursos híbridos de ensino superior.</w:t>
+      </w:r>
+      <w:r>
+        <w:t xml:space="preserve"> </w:t>
+      </w:r>
+      <w:r>
+        <w:t xml:space="preserve">2018.</w:t>
+      </w:r>
+      <w:r>
+        <w:t xml:space="preserve"> </w:t>
+      </w:r>
+      <w:r>
+        <w:t xml:space="preserve">268 p.</w:t>
+      </w:r>
+      <w:r>
+        <w:t xml:space="preserve"> </w:t>
+      </w:r>
+      <w:r>
+        <w:t xml:space="preserve">Tese (Doutorado em Ensino de Ciências e Matemática) - Universidade Cruzeiro do Sul, São Paulo, 2018.</w:t>
       </w:r>
       <w:r>
         <w:br/>
       </w:r>
       <w:r>
-        <w:t xml:space="preserve">Terçariol, A. A. de L., Barros, D. M. V. (2017). Os estilos de uso dos espaços virtuais e as redes sociais na pedagogia: um estudo exploratório. Revista De Estilos De Aprendizaje, 10(20).</w:t>
-      </w:r>
-      <w:r>
-        <w:t xml:space="preserve"> </w:t>
-      </w:r>
-      <w:hyperlink r:id="rId55">
+        <w:t xml:space="preserve">Terçariol, A. A.</w:t>
+      </w:r>
+      <w:r>
+        <w:t xml:space="preserve"> </w:t>
+      </w:r>
+      <w:r>
+        <w:t xml:space="preserve">de L., Barros, D. M. V. (2017).</w:t>
+      </w:r>
+      <w:r>
+        <w:t xml:space="preserve"> </w:t>
+      </w:r>
+      <w:r>
+        <w:t xml:space="preserve">Os estilos de uso dos espaços virtuais e as redes sociais na pedagogia: um estudo exploratório.</w:t>
+      </w:r>
+      <w:r>
+        <w:t xml:space="preserve"> </w:t>
+      </w:r>
+      <w:r>
+        <w:t xml:space="preserve">Revista De Estilos De Aprendizaje, 10(20).</w:t>
+      </w:r>
+      <w:r>
+        <w:t xml:space="preserve"> </w:t>
+      </w:r>
+      <w:hyperlink r:id="rId56">
         <w:r>
           <w:rPr>
             <w:rStyle w:val="Hyperlink"/>
@@ -5332,7 +5734,19 @@
         <w:t xml:space="preserve"> </w:t>
       </w:r>
       <w:r>
-        <w:t xml:space="preserve">Sánchez Romero, C. et al.(2020). Estudio de Identificación de Los Estilos Del Uso Del Virtual de Los Seniors: perspectivas iniciales, 14(2), 136-163.</w:t>
+        <w:t xml:space="preserve">Sánchez Romero, C.</w:t>
+      </w:r>
+      <w:r>
+        <w:t xml:space="preserve"> </w:t>
+      </w:r>
+      <w:r>
+        <w:t xml:space="preserve">et al.(2020).</w:t>
+      </w:r>
+      <w:r>
+        <w:t xml:space="preserve"> </w:t>
+      </w:r>
+      <w:r>
+        <w:t xml:space="preserve">Estudio de Identificación de Los Estilos Del Uso Del Virtual de Los Seniors: perspectivas iniciales, 14(2), 136-163.</w:t>
       </w:r>
     </w:p>
     <w:p>
@@ -5457,8 +5871,8 @@
         <w:t xml:space="preserve">)</w:t>
       </w:r>
     </w:p>
-    <w:bookmarkEnd w:id="56"/>
-    <w:bookmarkStart w:id="60" w:name="including-plots"/>
+    <w:bookmarkEnd w:id="57"/>
+    <w:bookmarkStart w:id="61" w:name="including-plots"/>
     <w:p>
       <w:pPr>
         <w:pStyle w:val="Heading2"/>
@@ -5482,20 +5896,20 @@
       <w:r>
         <w:drawing>
           <wp:inline>
-            <wp:extent cx="5334000" cy="4267200"/>
+            <wp:extent cx="4620126" cy="3696101"/>
             <wp:effectExtent b="0" l="0" r="0" t="0"/>
-            <wp:docPr descr="" title="" id="58" name="Picture"/>
+            <wp:docPr descr="" title="" id="59" name="Picture"/>
             <a:graphic>
               <a:graphicData uri="http://schemas.openxmlformats.org/drawingml/2006/picture">
                 <pic:pic>
                   <pic:nvPicPr>
-                    <pic:cNvPr descr="euev-e-geracoes_files/figure-docx/genero-1.png" id="59" name="Picture"/>
+                    <pic:cNvPr descr="euev-e-geracoes_files/figure-docx/genero-1.png" id="60" name="Picture"/>
                     <pic:cNvPicPr>
                       <a:picLocks noChangeArrowheads="1" noChangeAspect="1"/>
                     </pic:cNvPicPr>
                   </pic:nvPicPr>
                   <pic:blipFill>
-                    <a:blip r:embed="rId57"/>
+                    <a:blip r:embed="rId58"/>
                     <a:stretch>
                       <a:fillRect/>
                     </a:stretch>
@@ -5503,7 +5917,7 @@
                   <pic:spPr bwMode="auto">
                     <a:xfrm>
                       <a:off x="0" y="0"/>
-                      <a:ext cx="5334000" cy="4267200"/>
+                      <a:ext cx="4620126" cy="3696101"/>
                     </a:xfrm>
                     <a:prstGeom prst="rect">
                       <a:avLst/>
@@ -5545,7 +5959,7 @@
         <w:t xml:space="preserve">parameter was added to the code chunk to prevent printing of the R code that generated the plot.</w:t>
       </w:r>
     </w:p>
-    <w:bookmarkEnd w:id="60"/>
+    <w:bookmarkEnd w:id="61"/>
     <w:sectPr/>
   </w:body>
 </w:document>
@@ -5780,7 +6194,7 @@
       </w:r>
     </w:p>
   </w:footnote>
-  <w:footnote w:id="40">
+  <w:footnote w:id="41">
     <w:p>
       <w:pPr>
         <w:pStyle w:val="FootnoteText"/>
@@ -5795,12 +6209,18 @@
         <w:t xml:space="preserve"> </w:t>
       </w:r>
       <w:r>
-        <w:t xml:space="preserve">Conforme definição em OxFordLanguages, 2022, Oxford University Press. Disponível em:</w:t>
-      </w:r>
-      <w:r>
-        <w:t xml:space="preserve"> </w:t>
-      </w:r>
-      <w:hyperlink r:id="rId41">
+        <w:t xml:space="preserve">Conforme definição em OxFordLanguages, 2022, Oxford University Press.</w:t>
+      </w:r>
+      <w:r>
+        <w:t xml:space="preserve"> </w:t>
+      </w:r>
+      <w:r>
+        <w:t xml:space="preserve">Disponível em:</w:t>
+      </w:r>
+      <w:r>
+        <w:t xml:space="preserve"> </w:t>
+      </w:r>
+      <w:hyperlink r:id="rId42">
         <w:r>
           <w:rPr>
             <w:rStyle w:val="Hyperlink"/>
@@ -5809,11 +6229,17 @@
         </w:r>
       </w:hyperlink>
       <w:r>
-        <w:t xml:space="preserve">. Acesso em: 01 jun. 2022.</w:t>
+        <w:t xml:space="preserve">.</w:t>
+      </w:r>
+      <w:r>
+        <w:t xml:space="preserve"> </w:t>
+      </w:r>
+      <w:r>
+        <w:t xml:space="preserve">Acesso em: 01 jun. 2022.</w:t>
       </w:r>
     </w:p>
   </w:footnote>
-  <w:footnote w:id="45">
+  <w:footnote w:id="46">
     <w:p>
       <w:pPr>
         <w:pStyle w:val="FootnoteText"/>
@@ -5828,12 +6254,24 @@
         <w:t xml:space="preserve"> </w:t>
       </w:r>
       <w:r>
-        <w:t xml:space="preserve">Conforme definido em LEXICO, Dicionário Online de Português. Porto: 7Graus, 2018. Disponível em:</w:t>
-      </w:r>
-      <w:r>
-        <w:t xml:space="preserve"> </w:t>
-      </w:r>
-      <w:hyperlink r:id="rId46">
+        <w:t xml:space="preserve">Conforme definido em LEXICO, Dicionário Online de Português.</w:t>
+      </w:r>
+      <w:r>
+        <w:t xml:space="preserve"> </w:t>
+      </w:r>
+      <w:r>
+        <w:t xml:space="preserve">Porto: 7Graus, 2018.</w:t>
+      </w:r>
+      <w:r>
+        <w:t xml:space="preserve"> </w:t>
+      </w:r>
+      <w:r>
+        <w:t xml:space="preserve">Disponível em:</w:t>
+      </w:r>
+      <w:r>
+        <w:t xml:space="preserve"> </w:t>
+      </w:r>
+      <w:hyperlink r:id="rId47">
         <w:r>
           <w:rPr>
             <w:rStyle w:val="Hyperlink"/>
@@ -5842,11 +6280,17 @@
         </w:r>
       </w:hyperlink>
       <w:r>
-        <w:t xml:space="preserve">. Acesso em: 10/06/2022.</w:t>
+        <w:t xml:space="preserve">.</w:t>
+      </w:r>
+      <w:r>
+        <w:t xml:space="preserve"> </w:t>
+      </w:r>
+      <w:r>
+        <w:t xml:space="preserve">Acesso em: 10/06/2022.</w:t>
       </w:r>
     </w:p>
   </w:footnote>
-  <w:footnote w:id="47">
+  <w:footnote w:id="48">
     <w:p>
       <w:pPr>
         <w:pStyle w:val="FootnoteText"/>
@@ -5861,12 +6305,24 @@
         <w:t xml:space="preserve"> </w:t>
       </w:r>
       <w:r>
-        <w:t xml:space="preserve">Conjunto de instruções que um programa de computador percorre e repete um significativo número de vezes até que sejam alcançadas as condições desejadas. Conforme definido em OxFordLanguages, 2022, Oxford University Press. Disponível em:</w:t>
-      </w:r>
-      <w:r>
-        <w:t xml:space="preserve"> </w:t>
-      </w:r>
-      <w:hyperlink r:id="rId48">
+        <w:t xml:space="preserve">Conjunto de instruções que um programa de computador percorre e repete um significativo número de vezes até que sejam alcançadas as condições desejadas.</w:t>
+      </w:r>
+      <w:r>
+        <w:t xml:space="preserve"> </w:t>
+      </w:r>
+      <w:r>
+        <w:t xml:space="preserve">Conforme definido em OxFordLanguages, 2022, Oxford University Press.</w:t>
+      </w:r>
+      <w:r>
+        <w:t xml:space="preserve"> </w:t>
+      </w:r>
+      <w:r>
+        <w:t xml:space="preserve">Disponível em:</w:t>
+      </w:r>
+      <w:r>
+        <w:t xml:space="preserve"> </w:t>
+      </w:r>
+      <w:hyperlink r:id="rId49">
         <w:r>
           <w:rPr>
             <w:rStyle w:val="Hyperlink"/>
@@ -5875,11 +6331,17 @@
         </w:r>
       </w:hyperlink>
       <w:r>
-        <w:t xml:space="preserve">. Acesso em: 10 jun. 2022.</w:t>
+        <w:t xml:space="preserve">.</w:t>
+      </w:r>
+      <w:r>
+        <w:t xml:space="preserve"> </w:t>
+      </w:r>
+      <w:r>
+        <w:t xml:space="preserve">Acesso em: 10 jun. 2022.</w:t>
       </w:r>
     </w:p>
   </w:footnote>
-  <w:footnote w:id="50">
+  <w:footnote w:id="51">
     <w:p>
       <w:pPr>
         <w:pStyle w:val="FootnoteText"/>
@@ -5894,7 +6356,25 @@
         <w:t xml:space="preserve"> </w:t>
       </w:r>
       <w:r>
-        <w:t xml:space="preserve">Metadados, ou Metainformação, são dados sobre outros dados. Um item de um metadado pode dizer do que se trata aquele dado, geralmente uma informação inteligível por um computador. Os metadados facilitam o entendimento dos relacionamentos e a utilidade das informações dos dados. METADADOS (2022).</w:t>
+        <w:t xml:space="preserve">Metadados, ou Metainformação, são dados sobre outros dados.</w:t>
+      </w:r>
+      <w:r>
+        <w:t xml:space="preserve"> </w:t>
+      </w:r>
+      <w:r>
+        <w:t xml:space="preserve">Um item de um metadado pode dizer do que se trata aquele dado, geralmente uma informação inteligível por um computador.</w:t>
+      </w:r>
+      <w:r>
+        <w:t xml:space="preserve"> </w:t>
+      </w:r>
+      <w:r>
+        <w:t xml:space="preserve">Os metadados facilitam o entendimento dos relacionamentos e a utilidade das informações dos dados.</w:t>
+      </w:r>
+      <w:r>
+        <w:t xml:space="preserve"> </w:t>
+      </w:r>
+      <w:r>
+        <w:t xml:space="preserve">METADADOS (2022).</w:t>
       </w:r>
     </w:p>
   </w:footnote>

</xml_diff>